<commit_message>
merged changes in google-interview.docx
</commit_message>
<xml_diff>
--- a/Mysite/google-interview.docx
+++ b/Mysite/google-interview.docx
@@ -1,6 +1,6 @@
 
 <file path=word/document.xml><?xml version="1.0" encoding="utf-8"?>
-<w:document xmlns:ve="http://schemas.openxmlformats.org/markup-compatibility/2006" xmlns:o="urn:schemas-microsoft-com:office:office" xmlns:r="http://schemas.openxmlformats.org/officeDocument/2006/relationships" xmlns:m="http://schemas.openxmlformats.org/officeDocument/2006/math" xmlns:v="urn:schemas-microsoft-com:vml" xmlns:wp="http://schemas.openxmlformats.org/drawingml/2006/wordprocessingDrawing" xmlns:w10="urn:schemas-microsoft-com:office:word" xmlns:w="http://schemas.openxmlformats.org/wordprocessingml/2006/main" xmlns:wne="http://schemas.microsoft.com/office/word/2006/wordml">
+<w:document xmlns:wpc="http://schemas.microsoft.com/office/word/2010/wordprocessingCanvas" xmlns:mc="http://schemas.openxmlformats.org/markup-compatibility/2006" xmlns:o="urn:schemas-microsoft-com:office:office" xmlns:r="http://schemas.openxmlformats.org/officeDocument/2006/relationships" xmlns:m="http://schemas.openxmlformats.org/officeDocument/2006/math" xmlns:v="urn:schemas-microsoft-com:vml" xmlns:wp14="http://schemas.microsoft.com/office/word/2010/wordprocessingDrawing" xmlns:wp="http://schemas.openxmlformats.org/drawingml/2006/wordprocessingDrawing" xmlns:w10="urn:schemas-microsoft-com:office:word" xmlns:w="http://schemas.openxmlformats.org/wordprocessingml/2006/main" xmlns:w14="http://schemas.microsoft.com/office/word/2010/wordml" xmlns:wpg="http://schemas.microsoft.com/office/word/2010/wordprocessingGroup" xmlns:wpi="http://schemas.microsoft.com/office/word/2010/wordprocessingInk" xmlns:wne="http://schemas.microsoft.com/office/word/2006/wordml" xmlns:wps="http://schemas.microsoft.com/office/word/2010/wordprocessingShape" mc:Ignorable="w14 wp14">
   <w:body>
     <w:p>
       <w:pPr>
@@ -420,7 +420,17 @@
           <w:szCs w:val="11"/>
           <w:shd w:val="clear" w:color="auto" w:fill="FFFFFF"/>
         </w:rPr>
-        <w:t xml:space="preserve"> I would contribute to the continuing success of google as a</w:t>
+        <w:t xml:space="preserve"> I would contribute to the continuing success of google</w:t>
+      </w:r>
+      <w:r>
+        <w:rPr>
+          <w:rFonts w:ascii="Verdana" w:hAnsi="Verdana"/>
+          <w:i/>
+          <w:sz w:val="11"/>
+          <w:szCs w:val="11"/>
+          <w:shd w:val="clear" w:color="auto" w:fill="FFFFFF"/>
+        </w:rPr>
+        <w:t xml:space="preserve"> as a</w:t>
       </w:r>
       <w:r>
         <w:rPr>
@@ -432,6 +442,118 @@
         </w:rPr>
         <w:t xml:space="preserve"> software engineer</w:t>
       </w:r>
+      <w:proofErr w:type="gramStart"/>
+      <w:r>
+        <w:rPr>
+          <w:rFonts w:ascii="Verdana" w:hAnsi="Verdana"/>
+          <w:i/>
+          <w:sz w:val="11"/>
+          <w:szCs w:val="11"/>
+          <w:shd w:val="clear" w:color="auto" w:fill="FFFFFF"/>
+        </w:rPr>
+        <w:t>.</w:t>
+      </w:r>
+      <w:r>
+        <w:rPr>
+          <w:rFonts w:ascii="Verdana" w:hAnsi="Verdana"/>
+          <w:i/>
+          <w:sz w:val="11"/>
+          <w:szCs w:val="11"/>
+          <w:shd w:val="clear" w:color="auto" w:fill="FFFFFF"/>
+        </w:rPr>
+        <w:t>.</w:t>
+      </w:r>
+      <w:proofErr w:type="gramEnd"/>
+      <w:r>
+        <w:rPr>
+          <w:rFonts w:ascii="Verdana" w:hAnsi="Verdana"/>
+          <w:i/>
+          <w:sz w:val="11"/>
+          <w:szCs w:val="11"/>
+          <w:shd w:val="clear" w:color="auto" w:fill="FFFFFF"/>
+        </w:rPr>
+        <w:t xml:space="preserve"> </w:t>
+      </w:r>
+      <w:r>
+        <w:rPr>
+          <w:rFonts w:ascii="Verdana" w:hAnsi="Verdana"/>
+          <w:i/>
+          <w:sz w:val="11"/>
+          <w:szCs w:val="11"/>
+          <w:shd w:val="clear" w:color="auto" w:fill="FFFFFF"/>
+        </w:rPr>
+        <w:t>I am very pro</w:t>
+      </w:r>
+      <w:r>
+        <w:rPr>
+          <w:rFonts w:ascii="Verdana" w:hAnsi="Verdana"/>
+          <w:i/>
+          <w:sz w:val="11"/>
+          <w:szCs w:val="11"/>
+          <w:shd w:val="clear" w:color="auto" w:fill="FFFFFF"/>
+        </w:rPr>
+        <w:t>active. At my current job, there is never</w:t>
+      </w:r>
+      <w:r>
+        <w:rPr>
+          <w:rFonts w:ascii="Verdana" w:hAnsi="Verdana"/>
+          <w:i/>
+          <w:sz w:val="11"/>
+          <w:szCs w:val="11"/>
+          <w:shd w:val="clear" w:color="auto" w:fill="FFFFFF"/>
+        </w:rPr>
+        <w:t xml:space="preserve"> a dull moment; I am constantly </w:t>
+      </w:r>
+      <w:r>
+        <w:rPr>
+          <w:rFonts w:ascii="Verdana" w:hAnsi="Verdana"/>
+          <w:i/>
+          <w:sz w:val="11"/>
+          <w:szCs w:val="11"/>
+          <w:shd w:val="clear" w:color="auto" w:fill="FFFFFF"/>
+        </w:rPr>
+        <w:t xml:space="preserve">working </w:t>
+      </w:r>
+      <w:r>
+        <w:rPr>
+          <w:rFonts w:ascii="Verdana" w:hAnsi="Verdana"/>
+          <w:i/>
+          <w:sz w:val="11"/>
+          <w:szCs w:val="11"/>
+          <w:shd w:val="clear" w:color="auto" w:fill="FFFFFF"/>
+        </w:rPr>
+        <w:t xml:space="preserve">on </w:t>
+      </w:r>
+      <w:r>
+        <w:rPr>
+          <w:rFonts w:ascii="Verdana" w:hAnsi="Verdana"/>
+          <w:i/>
+          <w:sz w:val="11"/>
+          <w:szCs w:val="11"/>
+          <w:shd w:val="clear" w:color="auto" w:fill="FFFFFF"/>
+        </w:rPr>
+        <w:t xml:space="preserve">development of new features, issues found during development </w:t>
+      </w:r>
+      <w:r>
+        <w:rPr>
+          <w:rFonts w:ascii="Verdana" w:hAnsi="Verdana"/>
+          <w:i/>
+          <w:sz w:val="11"/>
+          <w:szCs w:val="11"/>
+          <w:shd w:val="clear" w:color="auto" w:fill="FFFFFF"/>
+        </w:rPr>
+        <w:t xml:space="preserve">and </w:t>
+      </w:r>
+      <w:r>
+        <w:rPr>
+          <w:rFonts w:ascii="Verdana" w:hAnsi="Verdana"/>
+          <w:i/>
+          <w:sz w:val="11"/>
+          <w:szCs w:val="11"/>
+          <w:shd w:val="clear" w:color="auto" w:fill="FFFFFF"/>
+        </w:rPr>
+        <w:t>QA</w:t>
+      </w:r>
       <w:r>
         <w:rPr>
           <w:rFonts w:ascii="Verdana" w:hAnsi="Verdana"/>
@@ -441,186 +563,6 @@
           <w:shd w:val="clear" w:color="auto" w:fill="FFFFFF"/>
         </w:rPr>
         <w:t xml:space="preserve">. </w:t>
-      </w:r>
-      <w:r>
-        <w:rPr>
-          <w:rFonts w:ascii="Verdana" w:hAnsi="Verdana"/>
-          <w:i/>
-          <w:sz w:val="11"/>
-          <w:szCs w:val="11"/>
-          <w:shd w:val="clear" w:color="auto" w:fill="FFFFFF"/>
-        </w:rPr>
-        <w:t>I am very pro</w:t>
-      </w:r>
-      <w:r>
-        <w:rPr>
-          <w:rFonts w:ascii="Verdana" w:hAnsi="Verdana"/>
-          <w:i/>
-          <w:sz w:val="11"/>
-          <w:szCs w:val="11"/>
-          <w:shd w:val="clear" w:color="auto" w:fill="FFFFFF"/>
-        </w:rPr>
-        <w:t>active. At my current job, there is never</w:t>
-      </w:r>
-      <w:r>
-        <w:rPr>
-          <w:rFonts w:ascii="Verdana" w:hAnsi="Verdana"/>
-          <w:i/>
-          <w:sz w:val="11"/>
-          <w:szCs w:val="11"/>
-          <w:shd w:val="clear" w:color="auto" w:fill="FFFFFF"/>
-        </w:rPr>
-        <w:t xml:space="preserve"> a dull moment; I am constantly </w:t>
-      </w:r>
-      <w:r>
-        <w:rPr>
-          <w:rFonts w:ascii="Verdana" w:hAnsi="Verdana"/>
-          <w:i/>
-          <w:sz w:val="11"/>
-          <w:szCs w:val="11"/>
-          <w:shd w:val="clear" w:color="auto" w:fill="FFFFFF"/>
-        </w:rPr>
-        <w:t xml:space="preserve">working </w:t>
-      </w:r>
-      <w:r>
-        <w:rPr>
-          <w:rFonts w:ascii="Verdana" w:hAnsi="Verdana"/>
-          <w:i/>
-          <w:sz w:val="11"/>
-          <w:szCs w:val="11"/>
-          <w:shd w:val="clear" w:color="auto" w:fill="FFFFFF"/>
-        </w:rPr>
-        <w:t xml:space="preserve">on </w:t>
-      </w:r>
-      <w:r>
-        <w:rPr>
-          <w:rFonts w:ascii="Verdana" w:hAnsi="Verdana"/>
-          <w:i/>
-          <w:sz w:val="11"/>
-          <w:szCs w:val="11"/>
-          <w:shd w:val="clear" w:color="auto" w:fill="FFFFFF"/>
-        </w:rPr>
-        <w:t xml:space="preserve">development of new features, issues found during development </w:t>
-      </w:r>
-      <w:r>
-        <w:rPr>
-          <w:rFonts w:ascii="Verdana" w:hAnsi="Verdana"/>
-          <w:i/>
-          <w:sz w:val="11"/>
-          <w:szCs w:val="11"/>
-          <w:shd w:val="clear" w:color="auto" w:fill="FFFFFF"/>
-        </w:rPr>
-        <w:t xml:space="preserve">and </w:t>
-      </w:r>
-      <w:r>
-        <w:rPr>
-          <w:rFonts w:ascii="Verdana" w:hAnsi="Verdana"/>
-          <w:i/>
-          <w:sz w:val="11"/>
-          <w:szCs w:val="11"/>
-          <w:shd w:val="clear" w:color="auto" w:fill="FFFFFF"/>
-        </w:rPr>
-        <w:t>QA</w:t>
-      </w:r>
-      <w:r>
-        <w:rPr>
-          <w:rFonts w:ascii="Verdana" w:hAnsi="Verdana"/>
-          <w:i/>
-          <w:sz w:val="11"/>
-          <w:szCs w:val="11"/>
-          <w:shd w:val="clear" w:color="auto" w:fill="FFFFFF"/>
-        </w:rPr>
-        <w:t xml:space="preserve">. </w:t>
-      </w:r>
-      <w:r>
-        <w:rPr>
-          <w:rFonts w:ascii="Verdana" w:hAnsi="Verdana"/>
-          <w:i/>
-          <w:sz w:val="11"/>
-          <w:szCs w:val="11"/>
-          <w:shd w:val="clear" w:color="auto" w:fill="FFFFFF"/>
-        </w:rPr>
-        <w:t xml:space="preserve">I am also </w:t>
-      </w:r>
-      <w:r>
-        <w:rPr>
-          <w:rFonts w:ascii="Verdana" w:hAnsi="Verdana"/>
-          <w:i/>
-          <w:sz w:val="11"/>
-          <w:szCs w:val="11"/>
-          <w:shd w:val="clear" w:color="auto" w:fill="FFFFFF"/>
-        </w:rPr>
-        <w:t>creative,</w:t>
-      </w:r>
-      <w:r>
-        <w:rPr>
-          <w:rFonts w:ascii="Verdana" w:hAnsi="Verdana"/>
-          <w:i/>
-          <w:sz w:val="11"/>
-          <w:szCs w:val="11"/>
-          <w:shd w:val="clear" w:color="auto" w:fill="FFFFFF"/>
-        </w:rPr>
-        <w:t xml:space="preserve"> as I am always looking for ways to improve the way I do development. If I find myself doing a monotonous task,</w:t>
-      </w:r>
-      <w:r>
-        <w:rPr>
-          <w:rFonts w:ascii="Verdana" w:hAnsi="Verdana"/>
-          <w:i/>
-          <w:sz w:val="11"/>
-          <w:szCs w:val="11"/>
-          <w:shd w:val="clear" w:color="auto" w:fill="FFFFFF"/>
-        </w:rPr>
-        <w:t xml:space="preserve"> I try to find ways of doing that</w:t>
-      </w:r>
-      <w:r>
-        <w:rPr>
-          <w:rFonts w:ascii="Verdana" w:hAnsi="Verdana"/>
-          <w:i/>
-          <w:sz w:val="11"/>
-          <w:szCs w:val="11"/>
-          <w:shd w:val="clear" w:color="auto" w:fill="FFFFFF"/>
-        </w:rPr>
-        <w:t xml:space="preserve"> task more efficiently. </w:t>
-      </w:r>
-      <w:r>
-        <w:rPr>
-          <w:rFonts w:ascii="Verdana" w:hAnsi="Verdana"/>
-          <w:i/>
-          <w:sz w:val="11"/>
-          <w:szCs w:val="11"/>
-          <w:shd w:val="clear" w:color="auto" w:fill="FFFFFF"/>
-        </w:rPr>
-        <w:t>Often I do this</w:t>
-      </w:r>
-      <w:r>
-        <w:rPr>
-          <w:rFonts w:ascii="Verdana" w:hAnsi="Verdana"/>
-          <w:i/>
-          <w:sz w:val="11"/>
-          <w:szCs w:val="11"/>
-          <w:shd w:val="clear" w:color="auto" w:fill="FFFFFF"/>
-        </w:rPr>
-        <w:t xml:space="preserve"> by </w:t>
-      </w:r>
-      <w:r>
-        <w:rPr>
-          <w:rFonts w:ascii="Verdana" w:hAnsi="Verdana"/>
-          <w:i/>
-          <w:sz w:val="11"/>
-          <w:szCs w:val="11"/>
-          <w:shd w:val="clear" w:color="auto" w:fill="FFFFFF"/>
-        </w:rPr>
-        <w:t>automating the task it with my own scripts</w:t>
-      </w:r>
-      <w:r>
-        <w:rPr>
-          <w:rFonts w:ascii="Verdana" w:hAnsi="Verdana"/>
-          <w:i/>
-          <w:sz w:val="11"/>
-          <w:szCs w:val="11"/>
-          <w:shd w:val="clear" w:color="auto" w:fill="FFFFFF"/>
-        </w:rPr>
-        <w:t xml:space="preserve"> and by raising observations and questions on how to improve software quality. </w:t>
       </w:r>
     </w:p>
     <w:p>
@@ -644,267 +586,159 @@
           <w:szCs w:val="11"/>
           <w:shd w:val="clear" w:color="auto" w:fill="FFFFFF"/>
         </w:rPr>
-        <w:t xml:space="preserve">I have </w:t>
-      </w:r>
-      <w:r>
-        <w:rPr>
-          <w:rFonts w:ascii="Verdana" w:hAnsi="Verdana"/>
-          <w:i/>
-          <w:sz w:val="11"/>
-          <w:szCs w:val="11"/>
-          <w:shd w:val="clear" w:color="auto" w:fill="FFFFFF"/>
-        </w:rPr>
-        <w:t xml:space="preserve">developed </w:t>
-      </w:r>
-      <w:r>
-        <w:rPr>
-          <w:rFonts w:ascii="Verdana" w:hAnsi="Verdana"/>
-          <w:i/>
-          <w:sz w:val="11"/>
-          <w:szCs w:val="11"/>
-          <w:shd w:val="clear" w:color="auto" w:fill="FFFFFF"/>
-        </w:rPr>
-        <w:t>great adaptability</w:t>
-      </w:r>
-      <w:r>
-        <w:rPr>
-          <w:rFonts w:ascii="Verdana" w:hAnsi="Verdana"/>
-          <w:i/>
-          <w:sz w:val="11"/>
-          <w:szCs w:val="11"/>
-          <w:shd w:val="clear" w:color="auto" w:fill="FFFFFF"/>
-        </w:rPr>
-        <w:t xml:space="preserve"> through</w:t>
-      </w:r>
-      <w:r>
-        <w:rPr>
-          <w:rFonts w:ascii="Verdana" w:hAnsi="Verdana"/>
-          <w:i/>
-          <w:sz w:val="11"/>
-          <w:szCs w:val="11"/>
-          <w:shd w:val="clear" w:color="auto" w:fill="FFFFFF"/>
-        </w:rPr>
-        <w:t xml:space="preserve"> various experiences</w:t>
-      </w:r>
-      <w:r>
-        <w:rPr>
-          <w:rFonts w:ascii="Verdana" w:hAnsi="Verdana"/>
-          <w:i/>
-          <w:sz w:val="11"/>
-          <w:szCs w:val="11"/>
-          <w:shd w:val="clear" w:color="auto" w:fill="FFFFFF"/>
-        </w:rPr>
-        <w:t xml:space="preserve"> in different countries and cultures</w:t>
-      </w:r>
-      <w:r>
-        <w:rPr>
-          <w:rFonts w:ascii="Verdana" w:hAnsi="Verdana"/>
-          <w:i/>
-          <w:sz w:val="11"/>
-          <w:szCs w:val="11"/>
-          <w:shd w:val="clear" w:color="auto" w:fill="FFFFFF"/>
-        </w:rPr>
-        <w:t xml:space="preserve">. I had to move </w:t>
-      </w:r>
-      <w:r>
-        <w:rPr>
-          <w:rFonts w:ascii="Verdana" w:hAnsi="Verdana"/>
-          <w:i/>
-          <w:sz w:val="11"/>
-          <w:szCs w:val="11"/>
-          <w:shd w:val="clear" w:color="auto" w:fill="FFFFFF"/>
-        </w:rPr>
-        <w:t xml:space="preserve">and live in Canada while I worked </w:t>
-      </w:r>
-      <w:r>
-        <w:rPr>
-          <w:rFonts w:ascii="Verdana" w:hAnsi="Verdana"/>
-          <w:i/>
-          <w:sz w:val="11"/>
-          <w:szCs w:val="11"/>
-          <w:shd w:val="clear" w:color="auto" w:fill="FFFFFF"/>
-        </w:rPr>
-        <w:t>on my master’s thesis</w:t>
-      </w:r>
-      <w:r>
-        <w:rPr>
-          <w:rFonts w:ascii="Verdana" w:hAnsi="Verdana"/>
-          <w:i/>
-          <w:sz w:val="11"/>
-          <w:szCs w:val="11"/>
-          <w:shd w:val="clear" w:color="auto" w:fill="FFFFFF"/>
-        </w:rPr>
-        <w:t xml:space="preserve">. I </w:t>
-      </w:r>
-      <w:r>
-        <w:rPr>
-          <w:rFonts w:ascii="Verdana" w:hAnsi="Verdana"/>
-          <w:i/>
-          <w:sz w:val="11"/>
-          <w:szCs w:val="11"/>
-          <w:shd w:val="clear" w:color="auto" w:fill="FFFFFF"/>
-        </w:rPr>
-        <w:t>was also a</w:t>
-      </w:r>
-      <w:r>
-        <w:rPr>
-          <w:rFonts w:ascii="Verdana" w:hAnsi="Verdana"/>
-          <w:i/>
-          <w:sz w:val="11"/>
-          <w:szCs w:val="11"/>
-          <w:shd w:val="clear" w:color="auto" w:fill="FFFFFF"/>
-        </w:rPr>
-        <w:t xml:space="preserve"> </w:t>
-      </w:r>
-      <w:r>
-        <w:rPr>
-          <w:rFonts w:ascii="Verdana" w:hAnsi="Verdana"/>
-          <w:i/>
-          <w:sz w:val="11"/>
-          <w:szCs w:val="11"/>
-          <w:shd w:val="clear" w:color="auto" w:fill="FFFFFF"/>
-        </w:rPr>
-        <w:t>t</w:t>
-      </w:r>
-      <w:r>
-        <w:rPr>
-          <w:rFonts w:ascii="Verdana" w:hAnsi="Verdana"/>
-          <w:i/>
-          <w:sz w:val="11"/>
-          <w:szCs w:val="11"/>
-          <w:shd w:val="clear" w:color="auto" w:fill="FFFFFF"/>
-        </w:rPr>
-        <w:t>eaching and research assistant</w:t>
-      </w:r>
-      <w:r>
-        <w:rPr>
-          <w:rFonts w:ascii="Verdana" w:hAnsi="Verdana"/>
-          <w:i/>
-          <w:sz w:val="11"/>
-          <w:szCs w:val="11"/>
-          <w:shd w:val="clear" w:color="auto" w:fill="FFFFFF"/>
-        </w:rPr>
-        <w:t xml:space="preserve"> over there</w:t>
-      </w:r>
-      <w:r>
-        <w:rPr>
-          <w:rFonts w:ascii="Verdana" w:hAnsi="Verdana"/>
-          <w:i/>
-          <w:sz w:val="11"/>
-          <w:szCs w:val="11"/>
-          <w:shd w:val="clear" w:color="auto" w:fill="FFFFFF"/>
-        </w:rPr>
-        <w:t xml:space="preserve">. I also </w:t>
-      </w:r>
-      <w:r>
-        <w:rPr>
-          <w:rFonts w:ascii="Verdana" w:hAnsi="Verdana"/>
-          <w:i/>
-          <w:sz w:val="11"/>
-          <w:szCs w:val="11"/>
-          <w:shd w:val="clear" w:color="auto" w:fill="FFFFFF"/>
-        </w:rPr>
-        <w:t>mov</w:t>
-      </w:r>
-      <w:r>
-        <w:rPr>
-          <w:rFonts w:ascii="Verdana" w:hAnsi="Verdana"/>
-          <w:i/>
-          <w:sz w:val="11"/>
-          <w:szCs w:val="11"/>
-          <w:shd w:val="clear" w:color="auto" w:fill="FFFFFF"/>
-        </w:rPr>
-        <w:t>ed</w:t>
-      </w:r>
-      <w:r>
-        <w:rPr>
-          <w:rFonts w:ascii="Verdana" w:hAnsi="Verdana"/>
-          <w:i/>
-          <w:sz w:val="11"/>
-          <w:szCs w:val="11"/>
-          <w:shd w:val="clear" w:color="auto" w:fill="FFFFFF"/>
-        </w:rPr>
-        <w:t xml:space="preserve"> to India for a </w:t>
-      </w:r>
-      <w:r>
-        <w:rPr>
-          <w:rFonts w:ascii="Verdana" w:hAnsi="Verdana"/>
-          <w:i/>
-          <w:sz w:val="11"/>
-          <w:szCs w:val="11"/>
-          <w:shd w:val="clear" w:color="auto" w:fill="FFFFFF"/>
-        </w:rPr>
-        <w:t>certification with INFOSYS the second largest software company over there</w:t>
-      </w:r>
-      <w:r>
-        <w:rPr>
-          <w:rFonts w:ascii="Verdana" w:hAnsi="Verdana"/>
-          <w:i/>
-          <w:sz w:val="11"/>
-          <w:szCs w:val="11"/>
-          <w:shd w:val="clear" w:color="auto" w:fill="FFFFFF"/>
-        </w:rPr>
-        <w:t>, and made good connections with people over there</w:t>
-      </w:r>
-      <w:r>
-        <w:rPr>
-          <w:rFonts w:ascii="Verdana" w:hAnsi="Verdana"/>
-          <w:i/>
-          <w:sz w:val="11"/>
-          <w:szCs w:val="11"/>
-          <w:shd w:val="clear" w:color="auto" w:fill="FFFFFF"/>
-        </w:rPr>
-        <w:t xml:space="preserve">; I was </w:t>
-      </w:r>
-      <w:r>
-        <w:rPr>
-          <w:rFonts w:ascii="Verdana" w:hAnsi="Verdana"/>
-          <w:i/>
-          <w:sz w:val="11"/>
-          <w:szCs w:val="11"/>
-          <w:shd w:val="clear" w:color="auto" w:fill="FFFFFF"/>
-        </w:rPr>
-        <w:t>also</w:t>
-      </w:r>
-      <w:r>
-        <w:rPr>
-          <w:rFonts w:ascii="Verdana" w:hAnsi="Verdana"/>
-          <w:i/>
-          <w:sz w:val="11"/>
-          <w:szCs w:val="11"/>
-          <w:shd w:val="clear" w:color="auto" w:fill="FFFFFF"/>
-        </w:rPr>
-        <w:t xml:space="preserve"> ranked</w:t>
-      </w:r>
-      <w:r>
-        <w:rPr>
-          <w:rFonts w:ascii="Verdana" w:hAnsi="Verdana"/>
-          <w:i/>
-          <w:sz w:val="11"/>
-          <w:szCs w:val="11"/>
-          <w:shd w:val="clear" w:color="auto" w:fill="FFFFFF"/>
-        </w:rPr>
-        <w:t xml:space="preserve"> first in my class</w:t>
-      </w:r>
-      <w:r>
-        <w:rPr>
-          <w:rFonts w:ascii="Verdana" w:hAnsi="Verdana"/>
-          <w:i/>
-          <w:sz w:val="11"/>
-          <w:szCs w:val="11"/>
-          <w:shd w:val="clear" w:color="auto" w:fill="FFFFFF"/>
-        </w:rPr>
-        <w:t>.</w:t>
-      </w:r>
-      <w:r>
-        <w:rPr>
-          <w:rFonts w:ascii="Verdana" w:hAnsi="Verdana"/>
-          <w:i/>
-          <w:sz w:val="11"/>
-          <w:szCs w:val="11"/>
-          <w:shd w:val="clear" w:color="auto" w:fill="FFFFFF"/>
-        </w:rPr>
-        <w:t xml:space="preserve"> </w:t>
+        <w:t xml:space="preserve">I am also </w:t>
+      </w:r>
+      <w:r>
+        <w:rPr>
+          <w:rFonts w:ascii="Verdana" w:hAnsi="Verdana"/>
+          <w:i/>
+          <w:sz w:val="11"/>
+          <w:szCs w:val="11"/>
+          <w:shd w:val="clear" w:color="auto" w:fill="FFFFFF"/>
+        </w:rPr>
+        <w:t>creative,</w:t>
+      </w:r>
+      <w:r>
+        <w:rPr>
+          <w:rFonts w:ascii="Verdana" w:hAnsi="Verdana"/>
+          <w:i/>
+          <w:sz w:val="11"/>
+          <w:szCs w:val="11"/>
+          <w:shd w:val="clear" w:color="auto" w:fill="FFFFFF"/>
+        </w:rPr>
+        <w:t xml:space="preserve"> as I am always looking for ways to improve the way I do dev</w:t>
+      </w:r>
+      <w:bookmarkStart w:id="0" w:name="_GoBack"/>
+      <w:bookmarkEnd w:id="0"/>
+      <w:r>
+        <w:rPr>
+          <w:rFonts w:ascii="Verdana" w:hAnsi="Verdana"/>
+          <w:i/>
+          <w:sz w:val="11"/>
+          <w:szCs w:val="11"/>
+          <w:shd w:val="clear" w:color="auto" w:fill="FFFFFF"/>
+        </w:rPr>
+        <w:t xml:space="preserve">elopment. If I find myself doing a </w:t>
+      </w:r>
+      <w:r>
+        <w:rPr>
+          <w:rFonts w:ascii="Verdana" w:hAnsi="Verdana"/>
+          <w:i/>
+          <w:sz w:val="11"/>
+          <w:szCs w:val="11"/>
+          <w:shd w:val="clear" w:color="auto" w:fill="FFFFFF"/>
+        </w:rPr>
+        <w:t>repetitive</w:t>
+      </w:r>
+      <w:r>
+        <w:rPr>
+          <w:rFonts w:ascii="Verdana" w:hAnsi="Verdana"/>
+          <w:i/>
+          <w:sz w:val="11"/>
+          <w:szCs w:val="11"/>
+          <w:shd w:val="clear" w:color="auto" w:fill="FFFFFF"/>
+        </w:rPr>
+        <w:t xml:space="preserve"> task,</w:t>
+      </w:r>
+      <w:r>
+        <w:rPr>
+          <w:rFonts w:ascii="Verdana" w:hAnsi="Verdana"/>
+          <w:i/>
+          <w:sz w:val="11"/>
+          <w:szCs w:val="11"/>
+          <w:shd w:val="clear" w:color="auto" w:fill="FFFFFF"/>
+        </w:rPr>
+        <w:t xml:space="preserve"> I try to find ways of doing that</w:t>
+      </w:r>
+      <w:r>
+        <w:rPr>
+          <w:rFonts w:ascii="Verdana" w:hAnsi="Verdana"/>
+          <w:i/>
+          <w:sz w:val="11"/>
+          <w:szCs w:val="11"/>
+          <w:shd w:val="clear" w:color="auto" w:fill="FFFFFF"/>
+        </w:rPr>
+        <w:t xml:space="preserve"> task more efficiently. </w:t>
+      </w:r>
+      <w:r>
+        <w:rPr>
+          <w:rFonts w:ascii="Verdana" w:hAnsi="Verdana"/>
+          <w:i/>
+          <w:sz w:val="11"/>
+          <w:szCs w:val="11"/>
+          <w:shd w:val="clear" w:color="auto" w:fill="FFFFFF"/>
+        </w:rPr>
+        <w:t>An example of</w:t>
+      </w:r>
+      <w:r>
+        <w:rPr>
+          <w:rFonts w:ascii="Verdana" w:hAnsi="Verdana"/>
+          <w:i/>
+          <w:sz w:val="11"/>
+          <w:szCs w:val="11"/>
+          <w:shd w:val="clear" w:color="auto" w:fill="FFFFFF"/>
+        </w:rPr>
+        <w:t xml:space="preserve"> this </w:t>
+      </w:r>
+      <w:r>
+        <w:rPr>
+          <w:rFonts w:ascii="Verdana" w:hAnsi="Verdana"/>
+          <w:i/>
+          <w:sz w:val="11"/>
+          <w:szCs w:val="11"/>
+          <w:shd w:val="clear" w:color="auto" w:fill="FFFFFF"/>
+        </w:rPr>
+        <w:t>was when I had to compare some xml files</w:t>
+      </w:r>
+      <w:r>
+        <w:rPr>
+          <w:rFonts w:ascii="Verdana" w:hAnsi="Verdana"/>
+          <w:i/>
+          <w:sz w:val="11"/>
+          <w:szCs w:val="11"/>
+          <w:shd w:val="clear" w:color="auto" w:fill="FFFFFF"/>
+        </w:rPr>
+        <w:t xml:space="preserve"> with </w:t>
+      </w:r>
+      <w:r>
+        <w:rPr>
+          <w:rFonts w:ascii="Verdana" w:hAnsi="Verdana"/>
+          <w:i/>
+          <w:sz w:val="11"/>
+          <w:szCs w:val="11"/>
+          <w:shd w:val="clear" w:color="auto" w:fill="FFFFFF"/>
+        </w:rPr>
+        <w:t>different orders</w:t>
+      </w:r>
+      <w:r>
+        <w:rPr>
+          <w:rFonts w:ascii="Verdana" w:hAnsi="Verdana"/>
+          <w:i/>
+          <w:sz w:val="11"/>
+          <w:szCs w:val="11"/>
+          <w:shd w:val="clear" w:color="auto" w:fill="FFFFFF"/>
+        </w:rPr>
+        <w:t xml:space="preserve"> and </w:t>
+      </w:r>
+      <w:r>
+        <w:rPr>
+          <w:rFonts w:ascii="Verdana" w:hAnsi="Verdana"/>
+          <w:i/>
+          <w:sz w:val="11"/>
+          <w:szCs w:val="11"/>
+          <w:shd w:val="clear" w:color="auto" w:fill="FFFFFF"/>
+        </w:rPr>
+        <w:t>I created a small ruby application that sorts the xml files so that they can be easily compared</w:t>
+      </w:r>
+      <w:r>
+        <w:rPr>
+          <w:rFonts w:ascii="Verdana" w:hAnsi="Verdana"/>
+          <w:i/>
+          <w:sz w:val="11"/>
+          <w:szCs w:val="11"/>
+          <w:shd w:val="clear" w:color="auto" w:fill="FFFFFF"/>
+        </w:rPr>
+        <w:t xml:space="preserve">. </w:t>
       </w:r>
     </w:p>
     <w:p>
@@ -928,37 +762,107 @@
           <w:szCs w:val="11"/>
           <w:shd w:val="clear" w:color="auto" w:fill="FFFFFF"/>
         </w:rPr>
-        <w:t>I am definitely</w:t>
-      </w:r>
-      <w:r>
-        <w:rPr>
-          <w:rFonts w:ascii="Verdana" w:hAnsi="Verdana"/>
-          <w:i/>
-          <w:sz w:val="11"/>
-          <w:szCs w:val="11"/>
-          <w:shd w:val="clear" w:color="auto" w:fill="FFFFFF"/>
-        </w:rPr>
-        <w:t xml:space="preserve"> a problem-solver and</w:t>
-      </w:r>
-      <w:r>
-        <w:rPr>
-          <w:rFonts w:ascii="Verdana" w:hAnsi="Verdana"/>
-          <w:i/>
-          <w:sz w:val="11"/>
-          <w:szCs w:val="11"/>
-          <w:shd w:val="clear" w:color="auto" w:fill="FFFFFF"/>
-        </w:rPr>
-        <w:t xml:space="preserve"> a team player</w:t>
-      </w:r>
-      <w:r>
-        <w:rPr>
-          <w:rFonts w:ascii="Verdana" w:hAnsi="Verdana"/>
-          <w:i/>
-          <w:sz w:val="11"/>
-          <w:szCs w:val="11"/>
-          <w:shd w:val="clear" w:color="auto" w:fill="FFFFFF"/>
-        </w:rPr>
-        <w:t>, I think this two go in hand because</w:t>
+        <w:t xml:space="preserve">I have </w:t>
+      </w:r>
+      <w:r>
+        <w:rPr>
+          <w:rFonts w:ascii="Verdana" w:hAnsi="Verdana"/>
+          <w:i/>
+          <w:sz w:val="11"/>
+          <w:szCs w:val="11"/>
+          <w:shd w:val="clear" w:color="auto" w:fill="FFFFFF"/>
+        </w:rPr>
+        <w:t xml:space="preserve">developed </w:t>
+      </w:r>
+      <w:r>
+        <w:rPr>
+          <w:rFonts w:ascii="Verdana" w:hAnsi="Verdana"/>
+          <w:i/>
+          <w:sz w:val="11"/>
+          <w:szCs w:val="11"/>
+          <w:shd w:val="clear" w:color="auto" w:fill="FFFFFF"/>
+        </w:rPr>
+        <w:t>great adaptability</w:t>
+      </w:r>
+      <w:r>
+        <w:rPr>
+          <w:rFonts w:ascii="Verdana" w:hAnsi="Verdana"/>
+          <w:i/>
+          <w:sz w:val="11"/>
+          <w:szCs w:val="11"/>
+          <w:shd w:val="clear" w:color="auto" w:fill="FFFFFF"/>
+        </w:rPr>
+        <w:t xml:space="preserve"> through</w:t>
+      </w:r>
+      <w:r>
+        <w:rPr>
+          <w:rFonts w:ascii="Verdana" w:hAnsi="Verdana"/>
+          <w:i/>
+          <w:sz w:val="11"/>
+          <w:szCs w:val="11"/>
+          <w:shd w:val="clear" w:color="auto" w:fill="FFFFFF"/>
+        </w:rPr>
+        <w:t xml:space="preserve"> various experiences</w:t>
+      </w:r>
+      <w:r>
+        <w:rPr>
+          <w:rFonts w:ascii="Verdana" w:hAnsi="Verdana"/>
+          <w:i/>
+          <w:sz w:val="11"/>
+          <w:szCs w:val="11"/>
+          <w:shd w:val="clear" w:color="auto" w:fill="FFFFFF"/>
+        </w:rPr>
+        <w:t xml:space="preserve"> in different countries and cultures</w:t>
+      </w:r>
+      <w:r>
+        <w:rPr>
+          <w:rFonts w:ascii="Verdana" w:hAnsi="Verdana"/>
+          <w:i/>
+          <w:sz w:val="11"/>
+          <w:szCs w:val="11"/>
+          <w:shd w:val="clear" w:color="auto" w:fill="FFFFFF"/>
+        </w:rPr>
+        <w:t xml:space="preserve">. I had to move </w:t>
+      </w:r>
+      <w:r>
+        <w:rPr>
+          <w:rFonts w:ascii="Verdana" w:hAnsi="Verdana"/>
+          <w:i/>
+          <w:sz w:val="11"/>
+          <w:szCs w:val="11"/>
+          <w:shd w:val="clear" w:color="auto" w:fill="FFFFFF"/>
+        </w:rPr>
+        <w:t xml:space="preserve">and live in Canada while I worked </w:t>
+      </w:r>
+      <w:r>
+        <w:rPr>
+          <w:rFonts w:ascii="Verdana" w:hAnsi="Verdana"/>
+          <w:i/>
+          <w:sz w:val="11"/>
+          <w:szCs w:val="11"/>
+          <w:shd w:val="clear" w:color="auto" w:fill="FFFFFF"/>
+        </w:rPr>
+        <w:t>on my master’s thesis</w:t>
+      </w:r>
+      <w:r>
+        <w:rPr>
+          <w:rFonts w:ascii="Verdana" w:hAnsi="Verdana"/>
+          <w:i/>
+          <w:sz w:val="11"/>
+          <w:szCs w:val="11"/>
+          <w:shd w:val="clear" w:color="auto" w:fill="FFFFFF"/>
+        </w:rPr>
+        <w:t xml:space="preserve">. I </w:t>
+      </w:r>
+      <w:r>
+        <w:rPr>
+          <w:rFonts w:ascii="Verdana" w:hAnsi="Verdana"/>
+          <w:i/>
+          <w:sz w:val="11"/>
+          <w:szCs w:val="11"/>
+          <w:shd w:val="clear" w:color="auto" w:fill="FFFFFF"/>
+        </w:rPr>
+        <w:t>was also a</w:t>
       </w:r>
       <w:r>
         <w:rPr>
@@ -978,97 +882,127 @@
           <w:szCs w:val="11"/>
           <w:shd w:val="clear" w:color="auto" w:fill="FFFFFF"/>
         </w:rPr>
-        <w:t xml:space="preserve">good communication </w:t>
-      </w:r>
-      <w:r>
-        <w:rPr>
-          <w:rFonts w:ascii="Verdana" w:hAnsi="Verdana"/>
-          <w:i/>
-          <w:sz w:val="11"/>
-          <w:szCs w:val="11"/>
-          <w:shd w:val="clear" w:color="auto" w:fill="FFFFFF"/>
-        </w:rPr>
-        <w:t>is often required to solve complex problems. Many of the issues I get</w:t>
-      </w:r>
-      <w:r>
-        <w:rPr>
-          <w:rFonts w:ascii="Verdana" w:hAnsi="Verdana"/>
-          <w:i/>
-          <w:sz w:val="11"/>
-          <w:szCs w:val="11"/>
-          <w:shd w:val="clear" w:color="auto" w:fill="FFFFFF"/>
-        </w:rPr>
-        <w:t xml:space="preserve"> involve learning new </w:t>
-      </w:r>
-      <w:r>
-        <w:rPr>
-          <w:rFonts w:ascii="Verdana" w:hAnsi="Verdana"/>
-          <w:i/>
-          <w:sz w:val="11"/>
-          <w:szCs w:val="11"/>
-          <w:shd w:val="clear" w:color="auto" w:fill="FFFFFF"/>
-        </w:rPr>
-        <w:t>software</w:t>
-      </w:r>
-      <w:r>
-        <w:rPr>
-          <w:rFonts w:ascii="Verdana" w:hAnsi="Verdana"/>
-          <w:i/>
-          <w:sz w:val="11"/>
-          <w:szCs w:val="11"/>
-          <w:shd w:val="clear" w:color="auto" w:fill="FFFFFF"/>
-        </w:rPr>
-        <w:t xml:space="preserve"> and workflows</w:t>
-      </w:r>
-      <w:r>
-        <w:rPr>
-          <w:rFonts w:ascii="Verdana" w:hAnsi="Verdana"/>
-          <w:i/>
-          <w:sz w:val="11"/>
-          <w:szCs w:val="11"/>
-          <w:shd w:val="clear" w:color="auto" w:fill="FFFFFF"/>
-        </w:rPr>
-        <w:t xml:space="preserve"> that </w:t>
-      </w:r>
-      <w:r>
-        <w:rPr>
-          <w:rFonts w:ascii="Verdana" w:hAnsi="Verdana"/>
-          <w:i/>
-          <w:sz w:val="11"/>
-          <w:szCs w:val="11"/>
-          <w:shd w:val="clear" w:color="auto" w:fill="FFFFFF"/>
-        </w:rPr>
-        <w:t>I</w:t>
-      </w:r>
-      <w:r>
-        <w:rPr>
-          <w:rFonts w:ascii="Verdana" w:hAnsi="Verdana"/>
-          <w:i/>
-          <w:sz w:val="11"/>
-          <w:szCs w:val="11"/>
-          <w:shd w:val="clear" w:color="auto" w:fill="FFFFFF"/>
-        </w:rPr>
-        <w:t xml:space="preserve"> have no previous experience on</w:t>
-      </w:r>
-      <w:r>
-        <w:rPr>
-          <w:rFonts w:ascii="Verdana" w:hAnsi="Verdana"/>
-          <w:i/>
-          <w:sz w:val="11"/>
-          <w:szCs w:val="11"/>
-          <w:shd w:val="clear" w:color="auto" w:fill="FFFFFF"/>
-        </w:rPr>
-        <w:t>, and thus I have to ask other developers and employees from other departments for</w:t>
-      </w:r>
-      <w:r>
-        <w:rPr>
-          <w:rFonts w:ascii="Verdana" w:hAnsi="Verdana"/>
-          <w:i/>
-          <w:sz w:val="11"/>
-          <w:szCs w:val="11"/>
-          <w:shd w:val="clear" w:color="auto" w:fill="FFFFFF"/>
-        </w:rPr>
-        <w:t xml:space="preserve"> more information</w:t>
+        <w:t>t</w:t>
+      </w:r>
+      <w:r>
+        <w:rPr>
+          <w:rFonts w:ascii="Verdana" w:hAnsi="Verdana"/>
+          <w:i/>
+          <w:sz w:val="11"/>
+          <w:szCs w:val="11"/>
+          <w:shd w:val="clear" w:color="auto" w:fill="FFFFFF"/>
+        </w:rPr>
+        <w:t>eaching and research assistant</w:t>
+      </w:r>
+      <w:r>
+        <w:rPr>
+          <w:rFonts w:ascii="Verdana" w:hAnsi="Verdana"/>
+          <w:i/>
+          <w:sz w:val="11"/>
+          <w:szCs w:val="11"/>
+          <w:shd w:val="clear" w:color="auto" w:fill="FFFFFF"/>
+        </w:rPr>
+        <w:t xml:space="preserve"> over there</w:t>
+      </w:r>
+      <w:r>
+        <w:rPr>
+          <w:rFonts w:ascii="Verdana" w:hAnsi="Verdana"/>
+          <w:i/>
+          <w:sz w:val="11"/>
+          <w:szCs w:val="11"/>
+          <w:shd w:val="clear" w:color="auto" w:fill="FFFFFF"/>
+        </w:rPr>
+        <w:t xml:space="preserve">. I also </w:t>
+      </w:r>
+      <w:r>
+        <w:rPr>
+          <w:rFonts w:ascii="Verdana" w:hAnsi="Verdana"/>
+          <w:i/>
+          <w:sz w:val="11"/>
+          <w:szCs w:val="11"/>
+          <w:shd w:val="clear" w:color="auto" w:fill="FFFFFF"/>
+        </w:rPr>
+        <w:t>mov</w:t>
+      </w:r>
+      <w:r>
+        <w:rPr>
+          <w:rFonts w:ascii="Verdana" w:hAnsi="Verdana"/>
+          <w:i/>
+          <w:sz w:val="11"/>
+          <w:szCs w:val="11"/>
+          <w:shd w:val="clear" w:color="auto" w:fill="FFFFFF"/>
+        </w:rPr>
+        <w:t>ed</w:t>
+      </w:r>
+      <w:r>
+        <w:rPr>
+          <w:rFonts w:ascii="Verdana" w:hAnsi="Verdana"/>
+          <w:i/>
+          <w:sz w:val="11"/>
+          <w:szCs w:val="11"/>
+          <w:shd w:val="clear" w:color="auto" w:fill="FFFFFF"/>
+        </w:rPr>
+        <w:t xml:space="preserve"> to India for a </w:t>
+      </w:r>
+      <w:r>
+        <w:rPr>
+          <w:rFonts w:ascii="Verdana" w:hAnsi="Verdana"/>
+          <w:i/>
+          <w:sz w:val="11"/>
+          <w:szCs w:val="11"/>
+          <w:shd w:val="clear" w:color="auto" w:fill="FFFFFF"/>
+        </w:rPr>
+        <w:t>certification with INFOSYS the second largest software company over there</w:t>
+      </w:r>
+      <w:r>
+        <w:rPr>
+          <w:rFonts w:ascii="Verdana" w:hAnsi="Verdana"/>
+          <w:i/>
+          <w:sz w:val="11"/>
+          <w:szCs w:val="11"/>
+          <w:shd w:val="clear" w:color="auto" w:fill="FFFFFF"/>
+        </w:rPr>
+        <w:t>, and made good connections with people over there</w:t>
+      </w:r>
+      <w:r>
+        <w:rPr>
+          <w:rFonts w:ascii="Verdana" w:hAnsi="Verdana"/>
+          <w:i/>
+          <w:sz w:val="11"/>
+          <w:szCs w:val="11"/>
+          <w:shd w:val="clear" w:color="auto" w:fill="FFFFFF"/>
+        </w:rPr>
+        <w:t xml:space="preserve">; I was </w:t>
+      </w:r>
+      <w:r>
+        <w:rPr>
+          <w:rFonts w:ascii="Verdana" w:hAnsi="Verdana"/>
+          <w:i/>
+          <w:sz w:val="11"/>
+          <w:szCs w:val="11"/>
+          <w:shd w:val="clear" w:color="auto" w:fill="FFFFFF"/>
+        </w:rPr>
+        <w:t>also</w:t>
+      </w:r>
+      <w:r>
+        <w:rPr>
+          <w:rFonts w:ascii="Verdana" w:hAnsi="Verdana"/>
+          <w:i/>
+          <w:sz w:val="11"/>
+          <w:szCs w:val="11"/>
+          <w:shd w:val="clear" w:color="auto" w:fill="FFFFFF"/>
+        </w:rPr>
+        <w:t xml:space="preserve"> ranked</w:t>
+      </w:r>
+      <w:r>
+        <w:rPr>
+          <w:rFonts w:ascii="Verdana" w:hAnsi="Verdana"/>
+          <w:i/>
+          <w:sz w:val="11"/>
+          <w:szCs w:val="11"/>
+          <w:shd w:val="clear" w:color="auto" w:fill="FFFFFF"/>
+        </w:rPr>
+        <w:t xml:space="preserve"> first in my class</w:t>
       </w:r>
       <w:r>
         <w:rPr>
@@ -1088,57 +1022,7 @@
           <w:szCs w:val="11"/>
           <w:shd w:val="clear" w:color="auto" w:fill="FFFFFF"/>
         </w:rPr>
-        <w:t xml:space="preserve"> Often I have to report bugs with programs reproducing the problem to some of our software vendors.</w:t>
-      </w:r>
-      <w:r>
-        <w:rPr>
-          <w:rFonts w:ascii="Verdana" w:hAnsi="Verdana"/>
-          <w:i/>
-          <w:sz w:val="11"/>
-          <w:szCs w:val="11"/>
-          <w:shd w:val="clear" w:color="auto" w:fill="FFFFFF"/>
-        </w:rPr>
-        <w:t xml:space="preserve"> I am also not afraid of speaking in public, in my job I have had to do so a few times to present the status, and</w:t>
-      </w:r>
-      <w:r>
-        <w:rPr>
-          <w:rFonts w:ascii="Verdana" w:hAnsi="Verdana"/>
-          <w:i/>
-          <w:sz w:val="11"/>
-          <w:szCs w:val="11"/>
-          <w:shd w:val="clear" w:color="auto" w:fill="FFFFFF"/>
-        </w:rPr>
-        <w:t xml:space="preserve"> issues with a project</w:t>
-      </w:r>
-      <w:r>
-        <w:rPr>
-          <w:rFonts w:ascii="Verdana" w:hAnsi="Verdana"/>
-          <w:i/>
-          <w:sz w:val="11"/>
-          <w:szCs w:val="11"/>
-          <w:shd w:val="clear" w:color="auto" w:fill="FFFFFF"/>
-        </w:rPr>
-        <w:t>. During my master’s degree I had to do so numerous times for both my thesis, and course-related work. I actually enjoy the process of preparing presentation</w:t>
-      </w:r>
-      <w:r>
-        <w:rPr>
-          <w:rFonts w:ascii="Verdana" w:hAnsi="Verdana"/>
-          <w:i/>
-          <w:sz w:val="11"/>
-          <w:szCs w:val="11"/>
-          <w:shd w:val="clear" w:color="auto" w:fill="FFFFFF"/>
-        </w:rPr>
-        <w:t>s</w:t>
-      </w:r>
-      <w:r>
-        <w:rPr>
-          <w:rFonts w:ascii="Verdana" w:hAnsi="Verdana"/>
-          <w:i/>
-          <w:sz w:val="11"/>
-          <w:szCs w:val="11"/>
-          <w:shd w:val="clear" w:color="auto" w:fill="FFFFFF"/>
-        </w:rPr>
-        <w:t xml:space="preserve"> because it helps me refine and organize my thoughts.</w:t>
+        <w:t xml:space="preserve"> </w:t>
       </w:r>
     </w:p>
     <w:p>
@@ -1162,87 +1046,277 @@
           <w:szCs w:val="11"/>
           <w:shd w:val="clear" w:color="auto" w:fill="FFFFFF"/>
         </w:rPr>
-        <w:t xml:space="preserve">I am also very passionate and enjoy what I do. </w:t>
-      </w:r>
-      <w:r>
-        <w:rPr>
-          <w:rFonts w:ascii="Verdana" w:hAnsi="Verdana"/>
-          <w:i/>
-          <w:sz w:val="11"/>
-          <w:szCs w:val="11"/>
-          <w:shd w:val="clear" w:color="auto" w:fill="FFFFFF"/>
-        </w:rPr>
-        <w:t>I enjoy</w:t>
-      </w:r>
-      <w:r>
-        <w:rPr>
-          <w:rFonts w:ascii="Verdana" w:hAnsi="Verdana"/>
-          <w:i/>
-          <w:sz w:val="11"/>
-          <w:szCs w:val="11"/>
-          <w:shd w:val="clear" w:color="auto" w:fill="FFFFFF"/>
-        </w:rPr>
-        <w:t xml:space="preserve"> improv</w:t>
-      </w:r>
-      <w:r>
-        <w:rPr>
-          <w:rFonts w:ascii="Verdana" w:hAnsi="Verdana"/>
-          <w:i/>
-          <w:sz w:val="11"/>
-          <w:szCs w:val="11"/>
-          <w:shd w:val="clear" w:color="auto" w:fill="FFFFFF"/>
-        </w:rPr>
-        <w:t>ing</w:t>
-      </w:r>
-      <w:r>
-        <w:rPr>
-          <w:rFonts w:ascii="Verdana" w:hAnsi="Verdana"/>
-          <w:i/>
-          <w:sz w:val="11"/>
-          <w:szCs w:val="11"/>
-          <w:shd w:val="clear" w:color="auto" w:fill="FFFFFF"/>
-        </w:rPr>
-        <w:t xml:space="preserve"> the performance of software,</w:t>
-      </w:r>
-      <w:r>
-        <w:rPr>
-          <w:rFonts w:ascii="Verdana" w:hAnsi="Verdana"/>
-          <w:i/>
-          <w:sz w:val="11"/>
-          <w:szCs w:val="11"/>
-          <w:shd w:val="clear" w:color="auto" w:fill="FFFFFF"/>
-        </w:rPr>
-        <w:t xml:space="preserve"> fixing bugs, </w:t>
-      </w:r>
-      <w:r>
-        <w:rPr>
-          <w:rFonts w:ascii="Verdana" w:hAnsi="Verdana"/>
-          <w:i/>
-          <w:sz w:val="11"/>
-          <w:szCs w:val="11"/>
-          <w:shd w:val="clear" w:color="auto" w:fill="FFFFFF"/>
-        </w:rPr>
-        <w:t>automating tasks</w:t>
-      </w:r>
-      <w:r>
-        <w:rPr>
-          <w:rFonts w:ascii="Verdana" w:hAnsi="Verdana"/>
-          <w:i/>
-          <w:sz w:val="11"/>
-          <w:szCs w:val="11"/>
-          <w:shd w:val="clear" w:color="auto" w:fill="FFFFFF"/>
-        </w:rPr>
-        <w:t xml:space="preserve"> and teaching and learning from other great developers</w:t>
-      </w:r>
-      <w:r>
-        <w:rPr>
-          <w:rFonts w:ascii="Verdana" w:hAnsi="Verdana"/>
-          <w:i/>
-          <w:sz w:val="11"/>
-          <w:szCs w:val="11"/>
-          <w:shd w:val="clear" w:color="auto" w:fill="FFFFFF"/>
-        </w:rPr>
-        <w:t xml:space="preserve">. </w:t>
+        <w:t>I am definitely</w:t>
+      </w:r>
+      <w:r>
+        <w:rPr>
+          <w:rFonts w:ascii="Verdana" w:hAnsi="Verdana"/>
+          <w:i/>
+          <w:sz w:val="11"/>
+          <w:szCs w:val="11"/>
+          <w:shd w:val="clear" w:color="auto" w:fill="FFFFFF"/>
+        </w:rPr>
+        <w:t xml:space="preserve"> a problem-solver and</w:t>
+      </w:r>
+      <w:r>
+        <w:rPr>
+          <w:rFonts w:ascii="Verdana" w:hAnsi="Verdana"/>
+          <w:i/>
+          <w:sz w:val="11"/>
+          <w:szCs w:val="11"/>
+          <w:shd w:val="clear" w:color="auto" w:fill="FFFFFF"/>
+        </w:rPr>
+        <w:t xml:space="preserve"> a team player</w:t>
+      </w:r>
+      <w:r>
+        <w:rPr>
+          <w:rFonts w:ascii="Verdana" w:hAnsi="Verdana"/>
+          <w:i/>
+          <w:sz w:val="11"/>
+          <w:szCs w:val="11"/>
+          <w:shd w:val="clear" w:color="auto" w:fill="FFFFFF"/>
+        </w:rPr>
+        <w:t>, I think this two go in hand because</w:t>
+      </w:r>
+      <w:r>
+        <w:rPr>
+          <w:rFonts w:ascii="Verdana" w:hAnsi="Verdana"/>
+          <w:i/>
+          <w:sz w:val="11"/>
+          <w:szCs w:val="11"/>
+          <w:shd w:val="clear" w:color="auto" w:fill="FFFFFF"/>
+        </w:rPr>
+        <w:t xml:space="preserve"> </w:t>
+      </w:r>
+      <w:r>
+        <w:rPr>
+          <w:rFonts w:ascii="Verdana" w:hAnsi="Verdana"/>
+          <w:i/>
+          <w:sz w:val="11"/>
+          <w:szCs w:val="11"/>
+          <w:shd w:val="clear" w:color="auto" w:fill="FFFFFF"/>
+        </w:rPr>
+        <w:t xml:space="preserve">good communication </w:t>
+      </w:r>
+      <w:r>
+        <w:rPr>
+          <w:rFonts w:ascii="Verdana" w:hAnsi="Verdana"/>
+          <w:i/>
+          <w:sz w:val="11"/>
+          <w:szCs w:val="11"/>
+          <w:shd w:val="clear" w:color="auto" w:fill="FFFFFF"/>
+        </w:rPr>
+        <w:t>is often required to solve complex problems. Many of the issues I get</w:t>
+      </w:r>
+      <w:r>
+        <w:rPr>
+          <w:rFonts w:ascii="Verdana" w:hAnsi="Verdana"/>
+          <w:i/>
+          <w:sz w:val="11"/>
+          <w:szCs w:val="11"/>
+          <w:shd w:val="clear" w:color="auto" w:fill="FFFFFF"/>
+        </w:rPr>
+        <w:t xml:space="preserve"> involve learning new </w:t>
+      </w:r>
+      <w:r>
+        <w:rPr>
+          <w:rFonts w:ascii="Verdana" w:hAnsi="Verdana"/>
+          <w:i/>
+          <w:sz w:val="11"/>
+          <w:szCs w:val="11"/>
+          <w:shd w:val="clear" w:color="auto" w:fill="FFFFFF"/>
+        </w:rPr>
+        <w:t>software</w:t>
+      </w:r>
+      <w:r>
+        <w:rPr>
+          <w:rFonts w:ascii="Verdana" w:hAnsi="Verdana"/>
+          <w:i/>
+          <w:sz w:val="11"/>
+          <w:szCs w:val="11"/>
+          <w:shd w:val="clear" w:color="auto" w:fill="FFFFFF"/>
+        </w:rPr>
+        <w:t xml:space="preserve"> and workflows</w:t>
+      </w:r>
+      <w:r>
+        <w:rPr>
+          <w:rFonts w:ascii="Verdana" w:hAnsi="Verdana"/>
+          <w:i/>
+          <w:sz w:val="11"/>
+          <w:szCs w:val="11"/>
+          <w:shd w:val="clear" w:color="auto" w:fill="FFFFFF"/>
+        </w:rPr>
+        <w:t xml:space="preserve"> that </w:t>
+      </w:r>
+      <w:r>
+        <w:rPr>
+          <w:rFonts w:ascii="Verdana" w:hAnsi="Verdana"/>
+          <w:i/>
+          <w:sz w:val="11"/>
+          <w:szCs w:val="11"/>
+          <w:shd w:val="clear" w:color="auto" w:fill="FFFFFF"/>
+        </w:rPr>
+        <w:t>I</w:t>
+      </w:r>
+      <w:r>
+        <w:rPr>
+          <w:rFonts w:ascii="Verdana" w:hAnsi="Verdana"/>
+          <w:i/>
+          <w:sz w:val="11"/>
+          <w:szCs w:val="11"/>
+          <w:shd w:val="clear" w:color="auto" w:fill="FFFFFF"/>
+        </w:rPr>
+        <w:t xml:space="preserve"> have no previous experience on</w:t>
+      </w:r>
+      <w:r>
+        <w:rPr>
+          <w:rFonts w:ascii="Verdana" w:hAnsi="Verdana"/>
+          <w:i/>
+          <w:sz w:val="11"/>
+          <w:szCs w:val="11"/>
+          <w:shd w:val="clear" w:color="auto" w:fill="FFFFFF"/>
+        </w:rPr>
+        <w:t>, and thus I have to ask other developers and employees from other departments for</w:t>
+      </w:r>
+      <w:r>
+        <w:rPr>
+          <w:rFonts w:ascii="Verdana" w:hAnsi="Verdana"/>
+          <w:i/>
+          <w:sz w:val="11"/>
+          <w:szCs w:val="11"/>
+          <w:shd w:val="clear" w:color="auto" w:fill="FFFFFF"/>
+        </w:rPr>
+        <w:t xml:space="preserve"> more information</w:t>
+      </w:r>
+      <w:r>
+        <w:rPr>
+          <w:rFonts w:ascii="Verdana" w:hAnsi="Verdana"/>
+          <w:i/>
+          <w:sz w:val="11"/>
+          <w:szCs w:val="11"/>
+          <w:shd w:val="clear" w:color="auto" w:fill="FFFFFF"/>
+        </w:rPr>
+        <w:t>.</w:t>
+      </w:r>
+      <w:r>
+        <w:rPr>
+          <w:rFonts w:ascii="Verdana" w:hAnsi="Verdana"/>
+          <w:i/>
+          <w:sz w:val="11"/>
+          <w:szCs w:val="11"/>
+          <w:shd w:val="clear" w:color="auto" w:fill="FFFFFF"/>
+        </w:rPr>
+        <w:t xml:space="preserve"> </w:t>
+      </w:r>
+      <w:r>
+        <w:rPr>
+          <w:rFonts w:ascii="Verdana" w:hAnsi="Verdana"/>
+          <w:i/>
+          <w:sz w:val="11"/>
+          <w:szCs w:val="11"/>
+          <w:shd w:val="clear" w:color="auto" w:fill="FFFFFF"/>
+        </w:rPr>
+        <w:t>Sometimes</w:t>
+      </w:r>
+      <w:r>
+        <w:rPr>
+          <w:rFonts w:ascii="Verdana" w:hAnsi="Verdana"/>
+          <w:i/>
+          <w:sz w:val="11"/>
+          <w:szCs w:val="11"/>
+          <w:shd w:val="clear" w:color="auto" w:fill="FFFFFF"/>
+        </w:rPr>
+        <w:t xml:space="preserve"> the problem </w:t>
+      </w:r>
+      <w:r>
+        <w:rPr>
+          <w:rFonts w:ascii="Verdana" w:hAnsi="Verdana"/>
+          <w:i/>
+          <w:sz w:val="11"/>
+          <w:szCs w:val="11"/>
+          <w:shd w:val="clear" w:color="auto" w:fill="FFFFFF"/>
+        </w:rPr>
+        <w:t xml:space="preserve">is a bug in the vendor’s code so often I have to create a small program </w:t>
+      </w:r>
+      <w:r>
+        <w:rPr>
+          <w:rFonts w:ascii="Verdana" w:hAnsi="Verdana"/>
+          <w:i/>
+          <w:sz w:val="11"/>
+          <w:szCs w:val="11"/>
+          <w:shd w:val="clear" w:color="auto" w:fill="FFFFFF"/>
+        </w:rPr>
+        <w:t xml:space="preserve">to </w:t>
+      </w:r>
+      <w:r>
+        <w:rPr>
+          <w:rFonts w:ascii="Verdana" w:hAnsi="Verdana"/>
+          <w:i/>
+          <w:sz w:val="11"/>
+          <w:szCs w:val="11"/>
+          <w:shd w:val="clear" w:color="auto" w:fill="FFFFFF"/>
+        </w:rPr>
+        <w:t>reproduce the problem</w:t>
+      </w:r>
+      <w:r>
+        <w:rPr>
+          <w:rFonts w:ascii="Verdana" w:hAnsi="Verdana"/>
+          <w:i/>
+          <w:sz w:val="11"/>
+          <w:szCs w:val="11"/>
+          <w:shd w:val="clear" w:color="auto" w:fill="FFFFFF"/>
+        </w:rPr>
+        <w:t>.</w:t>
+      </w:r>
+      <w:r>
+        <w:rPr>
+          <w:rFonts w:ascii="Verdana" w:hAnsi="Verdana"/>
+          <w:i/>
+          <w:sz w:val="11"/>
+          <w:szCs w:val="11"/>
+          <w:shd w:val="clear" w:color="auto" w:fill="FFFFFF"/>
+        </w:rPr>
+        <w:t xml:space="preserve"> I am also not afraid of speaking in public, in my job I have had to do so a few times to present the status, and</w:t>
+      </w:r>
+      <w:r>
+        <w:rPr>
+          <w:rFonts w:ascii="Verdana" w:hAnsi="Verdana"/>
+          <w:i/>
+          <w:sz w:val="11"/>
+          <w:szCs w:val="11"/>
+          <w:shd w:val="clear" w:color="auto" w:fill="FFFFFF"/>
+        </w:rPr>
+        <w:t xml:space="preserve"> issues with a project</w:t>
+      </w:r>
+      <w:r>
+        <w:rPr>
+          <w:rFonts w:ascii="Verdana" w:hAnsi="Verdana"/>
+          <w:i/>
+          <w:sz w:val="11"/>
+          <w:szCs w:val="11"/>
+          <w:shd w:val="clear" w:color="auto" w:fill="FFFFFF"/>
+        </w:rPr>
+        <w:t>. During my master’s degree I had to do so numerous times for both my thesis, and course-related work. I actually enjoy the process of preparing presentation</w:t>
+      </w:r>
+      <w:r>
+        <w:rPr>
+          <w:rFonts w:ascii="Verdana" w:hAnsi="Verdana"/>
+          <w:i/>
+          <w:sz w:val="11"/>
+          <w:szCs w:val="11"/>
+          <w:shd w:val="clear" w:color="auto" w:fill="FFFFFF"/>
+        </w:rPr>
+        <w:t>s</w:t>
+      </w:r>
+      <w:r>
+        <w:rPr>
+          <w:rFonts w:ascii="Verdana" w:hAnsi="Verdana"/>
+          <w:i/>
+          <w:sz w:val="11"/>
+          <w:szCs w:val="11"/>
+          <w:shd w:val="clear" w:color="auto" w:fill="FFFFFF"/>
+        </w:rPr>
+        <w:t xml:space="preserve"> because it helps me refine and organize my thoughts.</w:t>
       </w:r>
     </w:p>
     <w:p>
@@ -1255,287 +1329,343 @@
           <w:i/>
           <w:sz w:val="11"/>
           <w:szCs w:val="11"/>
-        </w:rPr>
-      </w:pPr>
-      <w:r>
-        <w:rPr>
-          <w:rFonts w:ascii="Verdana" w:hAnsi="Verdana"/>
-          <w:i/>
-          <w:sz w:val="11"/>
-          <w:szCs w:val="11"/>
-        </w:rPr>
-        <w:t>Proactive, Creative, Adaptable, Team Player, and Passionate for the work I do.</w:t>
-      </w:r>
-      <w:r>
-        <w:rPr>
-          <w:rFonts w:ascii="Verdana" w:hAnsi="Verdana"/>
-          <w:i/>
-          <w:sz w:val="11"/>
-          <w:szCs w:val="11"/>
-        </w:rPr>
-        <w:t xml:space="preserve"> </w:t>
+          <w:shd w:val="clear" w:color="auto" w:fill="FFFFFF"/>
+        </w:rPr>
+      </w:pPr>
+      <w:r>
+        <w:rPr>
+          <w:rFonts w:ascii="Verdana" w:hAnsi="Verdana"/>
+          <w:i/>
+          <w:sz w:val="11"/>
+          <w:szCs w:val="11"/>
+          <w:shd w:val="clear" w:color="auto" w:fill="FFFFFF"/>
+        </w:rPr>
+        <w:t xml:space="preserve">I am also very passionate </w:t>
+      </w:r>
+      <w:r>
+        <w:rPr>
+          <w:rFonts w:ascii="Verdana" w:hAnsi="Verdana"/>
+          <w:i/>
+          <w:sz w:val="11"/>
+          <w:szCs w:val="11"/>
+          <w:shd w:val="clear" w:color="auto" w:fill="FFFFFF"/>
+        </w:rPr>
+        <w:t>about</w:t>
+      </w:r>
+      <w:r>
+        <w:rPr>
+          <w:rFonts w:ascii="Verdana" w:hAnsi="Verdana"/>
+          <w:i/>
+          <w:sz w:val="11"/>
+          <w:szCs w:val="11"/>
+          <w:shd w:val="clear" w:color="auto" w:fill="FFFFFF"/>
+        </w:rPr>
+        <w:t xml:space="preserve"> what I do</w:t>
+      </w:r>
+      <w:r>
+        <w:rPr>
+          <w:rFonts w:ascii="Verdana" w:hAnsi="Verdana"/>
+          <w:i/>
+          <w:sz w:val="11"/>
+          <w:szCs w:val="11"/>
+          <w:shd w:val="clear" w:color="auto" w:fill="FFFFFF"/>
+        </w:rPr>
+        <w:t xml:space="preserve">. </w:t>
+      </w:r>
+      <w:r>
+        <w:rPr>
+          <w:rFonts w:ascii="Verdana" w:hAnsi="Verdana"/>
+          <w:i/>
+          <w:sz w:val="11"/>
+          <w:szCs w:val="11"/>
+          <w:shd w:val="clear" w:color="auto" w:fill="FFFFFF"/>
+        </w:rPr>
+        <w:t>I enjoy</w:t>
+      </w:r>
+      <w:r>
+        <w:rPr>
+          <w:rFonts w:ascii="Verdana" w:hAnsi="Verdana"/>
+          <w:i/>
+          <w:sz w:val="11"/>
+          <w:szCs w:val="11"/>
+          <w:shd w:val="clear" w:color="auto" w:fill="FFFFFF"/>
+        </w:rPr>
+        <w:t xml:space="preserve"> improv</w:t>
+      </w:r>
+      <w:r>
+        <w:rPr>
+          <w:rFonts w:ascii="Verdana" w:hAnsi="Verdana"/>
+          <w:i/>
+          <w:sz w:val="11"/>
+          <w:szCs w:val="11"/>
+          <w:shd w:val="clear" w:color="auto" w:fill="FFFFFF"/>
+        </w:rPr>
+        <w:t>ing</w:t>
+      </w:r>
+      <w:r>
+        <w:rPr>
+          <w:rFonts w:ascii="Verdana" w:hAnsi="Verdana"/>
+          <w:i/>
+          <w:sz w:val="11"/>
+          <w:szCs w:val="11"/>
+          <w:shd w:val="clear" w:color="auto" w:fill="FFFFFF"/>
+        </w:rPr>
+        <w:t xml:space="preserve"> the performance of software,</w:t>
+      </w:r>
+      <w:r>
+        <w:rPr>
+          <w:rFonts w:ascii="Verdana" w:hAnsi="Verdana"/>
+          <w:i/>
+          <w:sz w:val="11"/>
+          <w:szCs w:val="11"/>
+          <w:shd w:val="clear" w:color="auto" w:fill="FFFFFF"/>
+        </w:rPr>
+        <w:t xml:space="preserve"> fixing bugs, </w:t>
+      </w:r>
+      <w:r>
+        <w:rPr>
+          <w:rFonts w:ascii="Verdana" w:hAnsi="Verdana"/>
+          <w:i/>
+          <w:sz w:val="11"/>
+          <w:szCs w:val="11"/>
+          <w:shd w:val="clear" w:color="auto" w:fill="FFFFFF"/>
+        </w:rPr>
+        <w:t>automating tasks</w:t>
+      </w:r>
+      <w:r>
+        <w:rPr>
+          <w:rFonts w:ascii="Verdana" w:hAnsi="Verdana"/>
+          <w:i/>
+          <w:sz w:val="11"/>
+          <w:szCs w:val="11"/>
+          <w:shd w:val="clear" w:color="auto" w:fill="FFFFFF"/>
+        </w:rPr>
+        <w:t xml:space="preserve"> and teaching and learning from other great developers</w:t>
+      </w:r>
+      <w:r>
+        <w:rPr>
+          <w:rFonts w:ascii="Verdana" w:hAnsi="Verdana"/>
+          <w:i/>
+          <w:sz w:val="11"/>
+          <w:szCs w:val="11"/>
+          <w:shd w:val="clear" w:color="auto" w:fill="FFFFFF"/>
+        </w:rPr>
+        <w:t xml:space="preserve">. </w:t>
       </w:r>
     </w:p>
     <w:p>
       <w:pPr>
-        <w:rPr>
-          <w:rStyle w:val="apple-style-span"/>
-          <w:rFonts w:ascii="Verdana" w:hAnsi="Verdana"/>
-          <w:color w:val="000000"/>
-          <w:sz w:val="11"/>
-          <w:szCs w:val="11"/>
-          <w:shd w:val="clear" w:color="auto" w:fill="FFFFFF"/>
-        </w:rPr>
-      </w:pPr>
-      <w:r>
-        <w:rPr>
-          <w:rStyle w:val="apple-style-span"/>
-          <w:rFonts w:ascii="Verdana" w:hAnsi="Verdana"/>
-          <w:color w:val="000000"/>
-          <w:sz w:val="11"/>
-          <w:szCs w:val="11"/>
-          <w:shd w:val="clear" w:color="auto" w:fill="FFFFFF"/>
-        </w:rPr>
-        <w:t>What is your philosophy towards work?</w:t>
-      </w:r>
-      <w:r>
-        <w:rPr>
-          <w:shd w:val="clear" w:color="auto" w:fill="FFFFFF"/>
-        </w:rPr>
-        <w:br/>
-      </w:r>
-      <w:r>
-        <w:rPr>
-          <w:rFonts w:ascii="Verdana" w:hAnsi="Verdana"/>
-          <w:i/>
-          <w:sz w:val="11"/>
-          <w:szCs w:val="11"/>
-          <w:shd w:val="clear" w:color="auto" w:fill="FFFFFF"/>
-        </w:rPr>
-        <w:t xml:space="preserve">My philosophy is that one </w:t>
-      </w:r>
-      <w:r>
-        <w:rPr>
-          <w:rFonts w:ascii="Verdana" w:hAnsi="Verdana"/>
-          <w:i/>
-          <w:sz w:val="11"/>
-          <w:szCs w:val="11"/>
-          <w:shd w:val="clear" w:color="auto" w:fill="FFFFFF"/>
-        </w:rPr>
-        <w:t xml:space="preserve">should </w:t>
-      </w:r>
-      <w:r>
-        <w:rPr>
-          <w:rFonts w:ascii="Verdana" w:hAnsi="Verdana"/>
-          <w:i/>
-          <w:sz w:val="11"/>
-          <w:szCs w:val="11"/>
-          <w:shd w:val="clear" w:color="auto" w:fill="FFFFFF"/>
-        </w:rPr>
-        <w:t xml:space="preserve">work efficiently on the </w:t>
-      </w:r>
-      <w:r>
-        <w:rPr>
-          <w:rFonts w:ascii="Verdana" w:hAnsi="Verdana"/>
-          <w:i/>
-          <w:sz w:val="11"/>
-          <w:szCs w:val="11"/>
-          <w:shd w:val="clear" w:color="auto" w:fill="FFFFFF"/>
-        </w:rPr>
-        <w:t xml:space="preserve">job in </w:t>
-      </w:r>
-      <w:r>
-        <w:rPr>
-          <w:rFonts w:ascii="Verdana" w:hAnsi="Verdana"/>
-          <w:i/>
-          <w:sz w:val="11"/>
-          <w:szCs w:val="11"/>
-          <w:shd w:val="clear" w:color="auto" w:fill="FFFFFF"/>
-        </w:rPr>
-        <w:t>a timely manner as well as enjoying the work</w:t>
-      </w:r>
-      <w:r>
-        <w:rPr>
-          <w:rFonts w:ascii="Verdana" w:hAnsi="Verdana"/>
-          <w:i/>
-          <w:sz w:val="11"/>
-          <w:szCs w:val="11"/>
-          <w:shd w:val="clear" w:color="auto" w:fill="FFFFFF"/>
-        </w:rPr>
-        <w:t>.</w:t>
+        <w:tabs>
+          <w:tab w:val="left" w:pos="8016"/>
+        </w:tabs>
+        <w:rPr>
+          <w:rFonts w:ascii="Verdana" w:hAnsi="Verdana"/>
+          <w:i/>
+          <w:sz w:val="11"/>
+          <w:szCs w:val="11"/>
+        </w:rPr>
+      </w:pPr>
+      <w:r>
+        <w:rPr>
+          <w:rFonts w:ascii="Verdana" w:hAnsi="Verdana"/>
+          <w:i/>
+          <w:sz w:val="11"/>
+          <w:szCs w:val="11"/>
+        </w:rPr>
+        <w:t>Proactive, Creative, Adaptable, Team Player, and Passionate for the work I do.</w:t>
+      </w:r>
+      <w:r>
+        <w:rPr>
+          <w:rFonts w:ascii="Verdana" w:hAnsi="Verdana"/>
+          <w:i/>
+          <w:sz w:val="11"/>
+          <w:szCs w:val="11"/>
+        </w:rPr>
+        <w:t xml:space="preserve"> </w:t>
       </w:r>
     </w:p>
     <w:p>
       <w:pPr>
         <w:rPr>
-          <w:shd w:val="clear" w:color="auto" w:fill="FFFFFF"/>
-        </w:rPr>
-      </w:pPr>
-      <w:r>
-        <w:rPr>
-          <w:rStyle w:val="apple-style-span"/>
-          <w:rFonts w:ascii="Verdana" w:hAnsi="Verdana"/>
-          <w:color w:val="000000"/>
-          <w:sz w:val="11"/>
-          <w:szCs w:val="11"/>
-          <w:shd w:val="clear" w:color="auto" w:fill="FFFFFF"/>
-        </w:rPr>
-        <w:t>Are you a team player?</w:t>
-      </w:r>
-      <w:r>
-        <w:rPr>
-          <w:shd w:val="clear" w:color="auto" w:fill="FFFFFF"/>
-        </w:rPr>
-        <w:br/>
-      </w:r>
-      <w:r>
-        <w:rPr>
-          <w:rFonts w:ascii="Verdana" w:hAnsi="Verdana"/>
-          <w:i/>
-          <w:sz w:val="11"/>
-          <w:szCs w:val="11"/>
-          <w:shd w:val="clear" w:color="auto" w:fill="FFFFFF"/>
-        </w:rPr>
-        <w:t xml:space="preserve">Yes I am very much a team player. I have had many opportunities in school, athletics and work to develop my skills as a team player. </w:t>
-      </w:r>
-      <w:r>
-        <w:rPr>
-          <w:rFonts w:ascii="Verdana" w:hAnsi="Verdana"/>
-          <w:i/>
-          <w:sz w:val="11"/>
-          <w:szCs w:val="11"/>
-          <w:shd w:val="clear" w:color="auto" w:fill="FFFFFF"/>
-        </w:rPr>
-        <w:t>At my job, I have to regularly communicate with coworkers to solve all sorts of software issues that are found during development and</w:t>
-      </w:r>
-      <w:r>
-        <w:rPr>
-          <w:rFonts w:ascii="Verdana" w:hAnsi="Verdana"/>
-          <w:i/>
-          <w:sz w:val="11"/>
-          <w:szCs w:val="11"/>
-          <w:shd w:val="clear" w:color="auto" w:fill="FFFFFF"/>
-        </w:rPr>
-        <w:t xml:space="preserve"> by the QA team. </w:t>
-      </w:r>
-      <w:r>
-        <w:rPr>
-          <w:rFonts w:ascii="Verdana" w:hAnsi="Verdana"/>
-          <w:i/>
-          <w:sz w:val="11"/>
-          <w:szCs w:val="11"/>
-          <w:shd w:val="clear" w:color="auto" w:fill="FFFFFF"/>
-        </w:rPr>
-        <w:t xml:space="preserve">With my master’s degree I </w:t>
-      </w:r>
-      <w:r>
-        <w:rPr>
-          <w:rFonts w:ascii="Verdana" w:hAnsi="Verdana"/>
-          <w:i/>
-          <w:sz w:val="11"/>
-          <w:szCs w:val="11"/>
-          <w:shd w:val="clear" w:color="auto" w:fill="FFFFFF"/>
-        </w:rPr>
-        <w:t xml:space="preserve">had to </w:t>
-      </w:r>
-      <w:r>
-        <w:rPr>
-          <w:rFonts w:ascii="Verdana" w:hAnsi="Verdana"/>
-          <w:i/>
-          <w:sz w:val="11"/>
-          <w:szCs w:val="11"/>
-          <w:shd w:val="clear" w:color="auto" w:fill="FFFFFF"/>
-        </w:rPr>
-        <w:t xml:space="preserve">communicate every week with my supervisors to discuss the progress of the research I am doing as well as some interesting behaviors and trends that we see are happening in my experiments. When I was doing my internship with ION Geophysical, I would also meet often with my mentor, and I made some suggestions as well that he found useful in their development. </w:t>
-      </w:r>
-      <w:r>
-        <w:rPr>
-          <w:rFonts w:ascii="Verdana" w:hAnsi="Verdana"/>
-          <w:i/>
-          <w:color w:val="FF0000"/>
-          <w:sz w:val="11"/>
-          <w:szCs w:val="11"/>
-          <w:shd w:val="clear" w:color="auto" w:fill="FFFFFF"/>
-        </w:rPr>
-        <w:t>As an undergraduate I would often take the leading position, and I would very often consult how people were doing with a particular portion of the project and thinking how we would eventually integrate.</w:t>
+          <w:rStyle w:val="apple-style-span"/>
+          <w:rFonts w:ascii="Verdana" w:hAnsi="Verdana"/>
+          <w:color w:val="000000"/>
+          <w:sz w:val="11"/>
+          <w:szCs w:val="11"/>
+          <w:shd w:val="clear" w:color="auto" w:fill="FFFFFF"/>
+        </w:rPr>
+      </w:pPr>
+      <w:r>
+        <w:rPr>
+          <w:rStyle w:val="apple-style-span"/>
+          <w:rFonts w:ascii="Verdana" w:hAnsi="Verdana"/>
+          <w:color w:val="000000"/>
+          <w:sz w:val="11"/>
+          <w:szCs w:val="11"/>
+          <w:shd w:val="clear" w:color="auto" w:fill="FFFFFF"/>
+        </w:rPr>
+        <w:t>What is your philosophy towards work?</w:t>
+      </w:r>
+      <w:r>
+        <w:rPr>
+          <w:shd w:val="clear" w:color="auto" w:fill="FFFFFF"/>
+        </w:rPr>
+        <w:br/>
+      </w:r>
+      <w:r>
+        <w:rPr>
+          <w:rFonts w:ascii="Verdana" w:hAnsi="Verdana"/>
+          <w:i/>
+          <w:sz w:val="11"/>
+          <w:szCs w:val="11"/>
+          <w:shd w:val="clear" w:color="auto" w:fill="FFFFFF"/>
+        </w:rPr>
+        <w:t xml:space="preserve">My philosophy is that one </w:t>
+      </w:r>
+      <w:r>
+        <w:rPr>
+          <w:rFonts w:ascii="Verdana" w:hAnsi="Verdana"/>
+          <w:i/>
+          <w:sz w:val="11"/>
+          <w:szCs w:val="11"/>
+          <w:shd w:val="clear" w:color="auto" w:fill="FFFFFF"/>
+        </w:rPr>
+        <w:t xml:space="preserve">should </w:t>
+      </w:r>
+      <w:r>
+        <w:rPr>
+          <w:rFonts w:ascii="Verdana" w:hAnsi="Verdana"/>
+          <w:i/>
+          <w:sz w:val="11"/>
+          <w:szCs w:val="11"/>
+          <w:shd w:val="clear" w:color="auto" w:fill="FFFFFF"/>
+        </w:rPr>
+        <w:t xml:space="preserve">work efficiently on the </w:t>
+      </w:r>
+      <w:r>
+        <w:rPr>
+          <w:rFonts w:ascii="Verdana" w:hAnsi="Verdana"/>
+          <w:i/>
+          <w:sz w:val="11"/>
+          <w:szCs w:val="11"/>
+          <w:shd w:val="clear" w:color="auto" w:fill="FFFFFF"/>
+        </w:rPr>
+        <w:t xml:space="preserve">job in </w:t>
+      </w:r>
+      <w:r>
+        <w:rPr>
+          <w:rFonts w:ascii="Verdana" w:hAnsi="Verdana"/>
+          <w:i/>
+          <w:sz w:val="11"/>
+          <w:szCs w:val="11"/>
+          <w:shd w:val="clear" w:color="auto" w:fill="FFFFFF"/>
+        </w:rPr>
+        <w:t>a timely manner as well as enjoying the work</w:t>
+      </w:r>
+      <w:r>
+        <w:rPr>
+          <w:rFonts w:ascii="Verdana" w:hAnsi="Verdana"/>
+          <w:i/>
+          <w:sz w:val="11"/>
+          <w:szCs w:val="11"/>
+          <w:shd w:val="clear" w:color="auto" w:fill="FFFFFF"/>
+        </w:rPr>
+        <w:t>.</w:t>
       </w:r>
     </w:p>
     <w:p>
       <w:pPr>
         <w:rPr>
-          <w:rFonts w:ascii="Verdana" w:hAnsi="Verdana"/>
-          <w:sz w:val="11"/>
-          <w:szCs w:val="11"/>
-        </w:rPr>
-      </w:pPr>
-      <w:r>
-        <w:rPr>
-          <w:rFonts w:ascii="Verdana" w:hAnsi="Verdana"/>
-          <w:sz w:val="11"/>
-          <w:szCs w:val="11"/>
-        </w:rPr>
-        <w:t xml:space="preserve"> </w:t>
-      </w:r>
-      <w:r>
-        <w:rPr>
-          <w:rFonts w:ascii="Verdana" w:hAnsi="Verdana"/>
-          <w:sz w:val="11"/>
-          <w:szCs w:val="11"/>
-        </w:rPr>
-        <w:t>What are you looking for in a job?</w:t>
-      </w:r>
-      <w:r>
-        <w:rPr>
-          <w:rFonts w:ascii="Verdana" w:hAnsi="Verdana"/>
-          <w:sz w:val="11"/>
-          <w:szCs w:val="11"/>
-        </w:rPr>
-        <w:br/>
-      </w:r>
-      <w:r>
-        <w:rPr>
-          <w:rFonts w:ascii="Verdana" w:hAnsi="Verdana"/>
-          <w:i/>
-          <w:sz w:val="11"/>
-          <w:szCs w:val="11"/>
-        </w:rPr>
-        <w:t>Well, in m</w:t>
-      </w:r>
-      <w:r>
-        <w:rPr>
-          <w:rFonts w:ascii="Verdana" w:hAnsi="Verdana"/>
-          <w:i/>
-          <w:sz w:val="11"/>
-          <w:szCs w:val="11"/>
-        </w:rPr>
-        <w:t xml:space="preserve">y ideal job </w:t>
-      </w:r>
-      <w:r>
-        <w:rPr>
-          <w:rFonts w:ascii="Verdana" w:hAnsi="Verdana"/>
-          <w:i/>
-          <w:sz w:val="11"/>
-          <w:szCs w:val="11"/>
-        </w:rPr>
-        <w:t xml:space="preserve">I </w:t>
-      </w:r>
-      <w:r>
-        <w:rPr>
-          <w:rFonts w:ascii="Verdana" w:hAnsi="Verdana"/>
-          <w:i/>
-          <w:sz w:val="11"/>
-          <w:szCs w:val="11"/>
-        </w:rPr>
-        <w:t xml:space="preserve">would be the </w:t>
-      </w:r>
-      <w:r>
-        <w:rPr>
-          <w:rFonts w:ascii="Verdana" w:hAnsi="Verdana"/>
-          <w:i/>
-          <w:sz w:val="11"/>
-          <w:szCs w:val="11"/>
-        </w:rPr>
-        <w:t xml:space="preserve">person that develops tools to improve the efficiency and quality of what is produced. </w:t>
+          <w:shd w:val="clear" w:color="auto" w:fill="FFFFFF"/>
+        </w:rPr>
+      </w:pPr>
+      <w:r>
+        <w:rPr>
+          <w:rStyle w:val="apple-style-span"/>
+          <w:rFonts w:ascii="Verdana" w:hAnsi="Verdana"/>
+          <w:color w:val="000000"/>
+          <w:sz w:val="11"/>
+          <w:szCs w:val="11"/>
+          <w:shd w:val="clear" w:color="auto" w:fill="FFFFFF"/>
+        </w:rPr>
+        <w:t>Are you a team player?</w:t>
+      </w:r>
+      <w:r>
+        <w:rPr>
+          <w:shd w:val="clear" w:color="auto" w:fill="FFFFFF"/>
+        </w:rPr>
+        <w:br/>
+      </w:r>
+      <w:r>
+        <w:rPr>
+          <w:rFonts w:ascii="Verdana" w:hAnsi="Verdana"/>
+          <w:i/>
+          <w:sz w:val="11"/>
+          <w:szCs w:val="11"/>
+          <w:shd w:val="clear" w:color="auto" w:fill="FFFFFF"/>
+        </w:rPr>
+        <w:t xml:space="preserve">Yes I am very much a team player. I have had many opportunities in school, athletics and work to develop my skills as a team player. </w:t>
+      </w:r>
+      <w:r>
+        <w:rPr>
+          <w:rFonts w:ascii="Verdana" w:hAnsi="Verdana"/>
+          <w:i/>
+          <w:sz w:val="11"/>
+          <w:szCs w:val="11"/>
+          <w:shd w:val="clear" w:color="auto" w:fill="FFFFFF"/>
+        </w:rPr>
+        <w:t>At my job, I have to regularly communicate with coworkers to solve all sorts of software issues that are found during development and</w:t>
+      </w:r>
+      <w:r>
+        <w:rPr>
+          <w:rFonts w:ascii="Verdana" w:hAnsi="Verdana"/>
+          <w:i/>
+          <w:sz w:val="11"/>
+          <w:szCs w:val="11"/>
+          <w:shd w:val="clear" w:color="auto" w:fill="FFFFFF"/>
+        </w:rPr>
+        <w:t xml:space="preserve"> by the QA team. </w:t>
+      </w:r>
+      <w:r>
+        <w:rPr>
+          <w:rFonts w:ascii="Verdana" w:hAnsi="Verdana"/>
+          <w:i/>
+          <w:sz w:val="11"/>
+          <w:szCs w:val="11"/>
+          <w:shd w:val="clear" w:color="auto" w:fill="FFFFFF"/>
+        </w:rPr>
+        <w:t xml:space="preserve">With my master’s degree I </w:t>
+      </w:r>
+      <w:r>
+        <w:rPr>
+          <w:rFonts w:ascii="Verdana" w:hAnsi="Verdana"/>
+          <w:i/>
+          <w:sz w:val="11"/>
+          <w:szCs w:val="11"/>
+          <w:shd w:val="clear" w:color="auto" w:fill="FFFFFF"/>
+        </w:rPr>
+        <w:t xml:space="preserve">had to </w:t>
+      </w:r>
+      <w:r>
+        <w:rPr>
+          <w:rFonts w:ascii="Verdana" w:hAnsi="Verdana"/>
+          <w:i/>
+          <w:sz w:val="11"/>
+          <w:szCs w:val="11"/>
+          <w:shd w:val="clear" w:color="auto" w:fill="FFFFFF"/>
+        </w:rPr>
+        <w:t xml:space="preserve">communicate every week with my supervisors to discuss the progress of the research I am doing as well as some interesting behaviors and trends that we see are happening in my experiments. When I was doing my internship with ION Geophysical, I would also meet often with my mentor, and I made some suggestions as well that he found useful in their development. </w:t>
+      </w:r>
+      <w:r>
+        <w:rPr>
+          <w:rFonts w:ascii="Verdana" w:hAnsi="Verdana"/>
+          <w:i/>
+          <w:color w:val="FF0000"/>
+          <w:sz w:val="11"/>
+          <w:szCs w:val="11"/>
+          <w:shd w:val="clear" w:color="auto" w:fill="FFFFFF"/>
+        </w:rPr>
+        <w:t>As an undergraduate I would often take the leading position, and I would very often consult how people were doing with a particular portion of the project and thinking how we would eventually integrate.</w:t>
       </w:r>
     </w:p>
     <w:p>
@@ -1552,24 +1682,68 @@
           <w:sz w:val="11"/>
           <w:szCs w:val="11"/>
         </w:rPr>
-        <w:t>Would you be willing to develop for something that is not Geophysics?</w:t>
-      </w:r>
-      <w:r>
-        <w:rPr>
-          <w:rFonts w:ascii="Verdana" w:hAnsi="Verdana"/>
-          <w:sz w:val="11"/>
-          <w:szCs w:val="11"/>
-        </w:rPr>
-        <w:br/>
-      </w:r>
-      <w:r>
-        <w:rPr>
-          <w:rFonts w:ascii="Verdana" w:hAnsi="Verdana"/>
-          <w:i/>
-          <w:sz w:val="11"/>
-          <w:szCs w:val="11"/>
-        </w:rPr>
-        <w:t>My preference is to develop software that aids Seismic Processing, and other branches of geophysics, as it is the science that I can discuss with my family and friends, but I am a software engineer and I can definitely put my skills towards the development of an application for another field. I mean I feel that I have a an additional advantage, because I am somewhat familiar with Geophysics, as opposed to other science fields, and thus I would have an easier time understanding the requirements given for a particular piece of software.</w:t>
+        <w:t xml:space="preserve"> </w:t>
+      </w:r>
+      <w:r>
+        <w:rPr>
+          <w:rFonts w:ascii="Verdana" w:hAnsi="Verdana"/>
+          <w:sz w:val="11"/>
+          <w:szCs w:val="11"/>
+        </w:rPr>
+        <w:t>What are you looking for in a job?</w:t>
+      </w:r>
+      <w:r>
+        <w:rPr>
+          <w:rFonts w:ascii="Verdana" w:hAnsi="Verdana"/>
+          <w:sz w:val="11"/>
+          <w:szCs w:val="11"/>
+        </w:rPr>
+        <w:br/>
+      </w:r>
+      <w:r>
+        <w:rPr>
+          <w:rFonts w:ascii="Verdana" w:hAnsi="Verdana"/>
+          <w:i/>
+          <w:sz w:val="11"/>
+          <w:szCs w:val="11"/>
+        </w:rPr>
+        <w:t>Well, in m</w:t>
+      </w:r>
+      <w:r>
+        <w:rPr>
+          <w:rFonts w:ascii="Verdana" w:hAnsi="Verdana"/>
+          <w:i/>
+          <w:sz w:val="11"/>
+          <w:szCs w:val="11"/>
+        </w:rPr>
+        <w:t xml:space="preserve">y ideal job </w:t>
+      </w:r>
+      <w:r>
+        <w:rPr>
+          <w:rFonts w:ascii="Verdana" w:hAnsi="Verdana"/>
+          <w:i/>
+          <w:sz w:val="11"/>
+          <w:szCs w:val="11"/>
+        </w:rPr>
+        <w:t xml:space="preserve">I </w:t>
+      </w:r>
+      <w:r>
+        <w:rPr>
+          <w:rFonts w:ascii="Verdana" w:hAnsi="Verdana"/>
+          <w:i/>
+          <w:sz w:val="11"/>
+          <w:szCs w:val="11"/>
+        </w:rPr>
+        <w:t xml:space="preserve">would be the </w:t>
+      </w:r>
+      <w:r>
+        <w:rPr>
+          <w:rFonts w:ascii="Verdana" w:hAnsi="Verdana"/>
+          <w:i/>
+          <w:sz w:val="11"/>
+          <w:szCs w:val="11"/>
+        </w:rPr>
+        <w:t xml:space="preserve">person that develops tools to improve the efficiency and quality of what is produced. </w:t>
       </w:r>
     </w:p>
     <w:p>
@@ -1586,215 +1760,161 @@
           <w:sz w:val="11"/>
           <w:szCs w:val="11"/>
         </w:rPr>
-        <w:t>What do you know about the company?</w:t>
+        <w:t>Would you be willing to develop for something that is not Geophysics?</w:t>
+      </w:r>
+      <w:r>
+        <w:rPr>
+          <w:rFonts w:ascii="Verdana" w:hAnsi="Verdana"/>
+          <w:sz w:val="11"/>
+          <w:szCs w:val="11"/>
+        </w:rPr>
+        <w:br/>
+      </w:r>
+      <w:r>
+        <w:rPr>
+          <w:rFonts w:ascii="Verdana" w:hAnsi="Verdana"/>
+          <w:i/>
+          <w:sz w:val="11"/>
+          <w:szCs w:val="11"/>
+        </w:rPr>
+        <w:t>My preference is to develop software that aids Seismic Processing, and other branches of geophysics, as it is the science that I can discuss with my family and friends, but I am a software engineer and I can definitely put my skills towards the development of an application for another field. I mean I feel that I have a an additional advantage, because I am somewhat familiar with Geophysics, as opposed to other science fields, and thus I would have an easier time understanding the requirements given for a particular piece of software.</w:t>
       </w:r>
     </w:p>
     <w:p>
       <w:pPr>
         <w:rPr>
           <w:rFonts w:ascii="Verdana" w:hAnsi="Verdana"/>
-          <w:i/>
-          <w:sz w:val="11"/>
-          <w:szCs w:val="11"/>
-        </w:rPr>
-      </w:pPr>
-      <w:r>
-        <w:rPr>
-          <w:rFonts w:ascii="Verdana" w:hAnsi="Verdana"/>
-          <w:i/>
-          <w:sz w:val="11"/>
-          <w:szCs w:val="11"/>
-        </w:rPr>
-        <w:t>I know that</w:t>
-      </w:r>
-      <w:r>
-        <w:rPr>
-          <w:rFonts w:ascii="Verdana" w:hAnsi="Verdana"/>
-          <w:i/>
-          <w:sz w:val="11"/>
-          <w:szCs w:val="11"/>
-        </w:rPr>
-        <w:t xml:space="preserve"> google is a very innovative company that has specialized in internet-related services. Many of which I use every day, such as </w:t>
-      </w:r>
-      <w:r>
-        <w:rPr>
-          <w:rFonts w:ascii="Verdana" w:hAnsi="Verdana"/>
-          <w:i/>
-          <w:sz w:val="11"/>
-          <w:szCs w:val="11"/>
-        </w:rPr>
-        <w:t>the google</w:t>
-      </w:r>
-      <w:r>
-        <w:rPr>
-          <w:rFonts w:ascii="Verdana" w:hAnsi="Verdana"/>
-          <w:i/>
-          <w:sz w:val="11"/>
-          <w:szCs w:val="11"/>
-        </w:rPr>
-        <w:t xml:space="preserve"> search engine, google maps, and </w:t>
-      </w:r>
-      <w:r>
-        <w:rPr>
-          <w:rFonts w:ascii="Verdana" w:hAnsi="Verdana"/>
-          <w:i/>
-          <w:sz w:val="11"/>
-          <w:szCs w:val="11"/>
-        </w:rPr>
-        <w:t xml:space="preserve">google code. It was founded by </w:t>
-      </w:r>
-      <w:r>
-        <w:rPr>
-          <w:rFonts w:ascii="Verdana" w:hAnsi="Verdana"/>
-          <w:i/>
-          <w:sz w:val="11"/>
-          <w:szCs w:val="11"/>
-        </w:rPr>
-        <w:t xml:space="preserve">Larry Page and Sergey </w:t>
-      </w:r>
-      <w:proofErr w:type="spellStart"/>
-      <w:r>
-        <w:rPr>
-          <w:rFonts w:ascii="Verdana" w:hAnsi="Verdana"/>
-          <w:i/>
-          <w:sz w:val="11"/>
-          <w:szCs w:val="11"/>
-        </w:rPr>
-        <w:t>Brin</w:t>
-      </w:r>
-      <w:proofErr w:type="spellEnd"/>
-      <w:r>
-        <w:rPr>
-          <w:rFonts w:ascii="Verdana" w:hAnsi="Verdana"/>
-          <w:i/>
-          <w:sz w:val="11"/>
-          <w:szCs w:val="11"/>
-        </w:rPr>
-        <w:t xml:space="preserve"> when they were </w:t>
-      </w:r>
-      <w:r>
-        <w:rPr>
-          <w:rFonts w:ascii="Verdana" w:hAnsi="Verdana"/>
-          <w:i/>
-          <w:sz w:val="11"/>
-          <w:szCs w:val="11"/>
-        </w:rPr>
-        <w:t>PhD students at Stanford. It also has some very exciting projects for the future such as</w:t>
-      </w:r>
-      <w:r>
-        <w:rPr>
-          <w:rFonts w:ascii="Verdana" w:hAnsi="Verdana"/>
-          <w:i/>
-          <w:sz w:val="11"/>
-          <w:szCs w:val="11"/>
-        </w:rPr>
-        <w:t xml:space="preserve"> Google Fiber, </w:t>
-      </w:r>
-      <w:r>
-        <w:rPr>
-          <w:rFonts w:ascii="Verdana" w:hAnsi="Verdana"/>
-          <w:i/>
-          <w:sz w:val="11"/>
-          <w:szCs w:val="11"/>
-        </w:rPr>
-        <w:t>Glass</w:t>
-      </w:r>
-      <w:r>
-        <w:rPr>
-          <w:rFonts w:ascii="Verdana" w:hAnsi="Verdana"/>
-          <w:i/>
-          <w:sz w:val="11"/>
-          <w:szCs w:val="11"/>
-        </w:rPr>
-        <w:t xml:space="preserve"> and Virgle but that was an </w:t>
-      </w:r>
-      <w:r>
-        <w:rPr>
-          <w:rFonts w:ascii="Verdana" w:hAnsi="Verdana"/>
-          <w:i/>
-          <w:sz w:val="11"/>
-          <w:szCs w:val="11"/>
-        </w:rPr>
-        <w:t>April</w:t>
-      </w:r>
-      <w:r>
-        <w:rPr>
-          <w:rFonts w:ascii="Verdana" w:hAnsi="Verdana"/>
-          <w:i/>
-          <w:sz w:val="11"/>
-          <w:szCs w:val="11"/>
-        </w:rPr>
-        <w:t xml:space="preserve"> fool’</w:t>
-      </w:r>
-      <w:r>
-        <w:rPr>
-          <w:rFonts w:ascii="Verdana" w:hAnsi="Verdana"/>
-          <w:i/>
-          <w:sz w:val="11"/>
-          <w:szCs w:val="11"/>
-        </w:rPr>
-        <w:t>s joke</w:t>
-      </w:r>
-      <w:r>
-        <w:rPr>
-          <w:rFonts w:ascii="Verdana" w:hAnsi="Verdana"/>
-          <w:i/>
-          <w:sz w:val="11"/>
-          <w:szCs w:val="11"/>
-        </w:rPr>
-        <w:t>.</w:t>
+          <w:sz w:val="11"/>
+          <w:szCs w:val="11"/>
+        </w:rPr>
+      </w:pPr>
+      <w:r>
+        <w:rPr>
+          <w:rFonts w:ascii="Verdana" w:hAnsi="Verdana"/>
+          <w:sz w:val="11"/>
+          <w:szCs w:val="11"/>
+        </w:rPr>
+        <w:t>What do you know about the company?</w:t>
       </w:r>
     </w:p>
     <w:p>
       <w:pPr>
         <w:rPr>
           <w:rFonts w:ascii="Verdana" w:hAnsi="Verdana"/>
-          <w:sz w:val="11"/>
-          <w:szCs w:val="11"/>
-        </w:rPr>
-      </w:pPr>
-      <w:r>
-        <w:rPr>
-          <w:rFonts w:ascii="Verdana" w:hAnsi="Verdana"/>
-          <w:sz w:val="11"/>
-          <w:szCs w:val="11"/>
-        </w:rPr>
-        <w:t xml:space="preserve">Tell me about the work you did for </w:t>
+          <w:i/>
+          <w:sz w:val="11"/>
+          <w:szCs w:val="11"/>
+        </w:rPr>
+      </w:pPr>
+      <w:r>
+        <w:rPr>
+          <w:rFonts w:ascii="Verdana" w:hAnsi="Verdana"/>
+          <w:i/>
+          <w:sz w:val="11"/>
+          <w:szCs w:val="11"/>
+        </w:rPr>
+        <w:t>I know that</w:t>
+      </w:r>
+      <w:r>
+        <w:rPr>
+          <w:rFonts w:ascii="Verdana" w:hAnsi="Verdana"/>
+          <w:i/>
+          <w:sz w:val="11"/>
+          <w:szCs w:val="11"/>
+        </w:rPr>
+        <w:t xml:space="preserve"> google is a very innovative company that has specialized in internet-related services. Many of which I use every day, such as </w:t>
+      </w:r>
+      <w:r>
+        <w:rPr>
+          <w:rFonts w:ascii="Verdana" w:hAnsi="Verdana"/>
+          <w:i/>
+          <w:sz w:val="11"/>
+          <w:szCs w:val="11"/>
+        </w:rPr>
+        <w:t>the google</w:t>
+      </w:r>
+      <w:r>
+        <w:rPr>
+          <w:rFonts w:ascii="Verdana" w:hAnsi="Verdana"/>
+          <w:i/>
+          <w:sz w:val="11"/>
+          <w:szCs w:val="11"/>
+        </w:rPr>
+        <w:t xml:space="preserve"> search engine, google maps, and </w:t>
+      </w:r>
+      <w:r>
+        <w:rPr>
+          <w:rFonts w:ascii="Verdana" w:hAnsi="Verdana"/>
+          <w:i/>
+          <w:sz w:val="11"/>
+          <w:szCs w:val="11"/>
+        </w:rPr>
+        <w:t xml:space="preserve">google code. It was founded by </w:t>
+      </w:r>
+      <w:r>
+        <w:rPr>
+          <w:rFonts w:ascii="Verdana" w:hAnsi="Verdana"/>
+          <w:i/>
+          <w:sz w:val="11"/>
+          <w:szCs w:val="11"/>
+        </w:rPr>
+        <w:t xml:space="preserve">Larry Page and Sergey </w:t>
       </w:r>
       <w:proofErr w:type="spellStart"/>
       <w:r>
         <w:rPr>
           <w:rFonts w:ascii="Verdana" w:hAnsi="Verdana"/>
-          <w:sz w:val="11"/>
-          <w:szCs w:val="11"/>
-        </w:rPr>
-        <w:t>Panagro</w:t>
+          <w:i/>
+          <w:sz w:val="11"/>
+          <w:szCs w:val="11"/>
+        </w:rPr>
+        <w:t>Brin</w:t>
       </w:r>
       <w:proofErr w:type="spellEnd"/>
       <w:r>
         <w:rPr>
           <w:rFonts w:ascii="Verdana" w:hAnsi="Verdana"/>
-          <w:sz w:val="11"/>
-          <w:szCs w:val="11"/>
-        </w:rPr>
-        <w:t>?</w:t>
-      </w:r>
-      <w:r>
-        <w:rPr>
-          <w:rFonts w:ascii="Verdana" w:hAnsi="Verdana"/>
-          <w:sz w:val="11"/>
-          <w:szCs w:val="11"/>
-        </w:rPr>
-        <w:br/>
-      </w:r>
-      <w:r>
-        <w:rPr>
-          <w:rFonts w:ascii="Verdana" w:hAnsi="Verdana"/>
-          <w:i/>
-          <w:sz w:val="11"/>
-          <w:szCs w:val="11"/>
-        </w:rPr>
-        <w:t xml:space="preserve">Well, </w:t>
+          <w:i/>
+          <w:sz w:val="11"/>
+          <w:szCs w:val="11"/>
+        </w:rPr>
+        <w:t xml:space="preserve"> when they were </w:t>
+      </w:r>
+      <w:r>
+        <w:rPr>
+          <w:rFonts w:ascii="Verdana" w:hAnsi="Verdana"/>
+          <w:i/>
+          <w:sz w:val="11"/>
+          <w:szCs w:val="11"/>
+        </w:rPr>
+        <w:t>PhD students at Stanford. It also has some very exciting projects for the future such as</w:t>
+      </w:r>
+      <w:r>
+        <w:rPr>
+          <w:rFonts w:ascii="Verdana" w:hAnsi="Verdana"/>
+          <w:i/>
+          <w:sz w:val="11"/>
+          <w:szCs w:val="11"/>
+        </w:rPr>
+        <w:t xml:space="preserve"> Google Fiber, </w:t>
+      </w:r>
+      <w:r>
+        <w:rPr>
+          <w:rFonts w:ascii="Verdana" w:hAnsi="Verdana"/>
+          <w:i/>
+          <w:sz w:val="11"/>
+          <w:szCs w:val="11"/>
+        </w:rPr>
+        <w:t>Glass</w:t>
+      </w:r>
+      <w:r>
+        <w:rPr>
+          <w:rFonts w:ascii="Verdana" w:hAnsi="Verdana"/>
+          <w:i/>
+          <w:sz w:val="11"/>
+          <w:szCs w:val="11"/>
+        </w:rPr>
+        <w:t xml:space="preserve"> and </w:t>
       </w:r>
       <w:proofErr w:type="spellStart"/>
       <w:r>
@@ -1804,7 +1924,7 @@
           <w:sz w:val="11"/>
           <w:szCs w:val="11"/>
         </w:rPr>
-        <w:t>Panagro</w:t>
+        <w:t>Virgle</w:t>
       </w:r>
       <w:proofErr w:type="spellEnd"/>
       <w:r>
@@ -1814,73 +1934,162 @@
           <w:sz w:val="11"/>
           <w:szCs w:val="11"/>
         </w:rPr>
-        <w:t xml:space="preserve"> is my grandfather's business in Colom</w:t>
-      </w:r>
-      <w:r>
-        <w:rPr>
-          <w:rFonts w:ascii="Verdana" w:hAnsi="Verdana"/>
-          <w:i/>
-          <w:sz w:val="11"/>
-          <w:szCs w:val="11"/>
-        </w:rPr>
-        <w:t xml:space="preserve">bia.  So most free time I had </w:t>
-      </w:r>
-      <w:r>
-        <w:rPr>
-          <w:rFonts w:ascii="Verdana" w:hAnsi="Verdana"/>
-          <w:i/>
-          <w:sz w:val="11"/>
-          <w:szCs w:val="11"/>
-        </w:rPr>
-        <w:t xml:space="preserve">after university, I would help </w:t>
-      </w:r>
-      <w:proofErr w:type="spellStart"/>
-      <w:r>
-        <w:rPr>
-          <w:rFonts w:ascii="Verdana" w:hAnsi="Verdana"/>
-          <w:i/>
-          <w:sz w:val="11"/>
-          <w:szCs w:val="11"/>
-        </w:rPr>
-        <w:t>Panagro</w:t>
-      </w:r>
-      <w:proofErr w:type="spellEnd"/>
-      <w:r>
-        <w:rPr>
-          <w:rFonts w:ascii="Verdana" w:hAnsi="Verdana"/>
-          <w:i/>
-          <w:sz w:val="11"/>
-          <w:szCs w:val="11"/>
-        </w:rPr>
-        <w:t xml:space="preserve"> on the design of web pages, using Cascading Style sheets and html primarily.  In 2009, I also worked on a webpage for Casa Azul, which </w:t>
-      </w:r>
-      <w:r>
-        <w:rPr>
-          <w:rFonts w:ascii="Verdana" w:hAnsi="Verdana"/>
-          <w:i/>
-          <w:sz w:val="11"/>
-          <w:szCs w:val="11"/>
-        </w:rPr>
-        <w:t>I also uploaded on the internet. I tried using google pages for this back then, but I found it too restrictive.</w:t>
+        <w:t xml:space="preserve"> but that was an </w:t>
+      </w:r>
+      <w:r>
+        <w:rPr>
+          <w:rFonts w:ascii="Verdana" w:hAnsi="Verdana"/>
+          <w:i/>
+          <w:sz w:val="11"/>
+          <w:szCs w:val="11"/>
+        </w:rPr>
+        <w:t>April</w:t>
+      </w:r>
+      <w:r>
+        <w:rPr>
+          <w:rFonts w:ascii="Verdana" w:hAnsi="Verdana"/>
+          <w:i/>
+          <w:sz w:val="11"/>
+          <w:szCs w:val="11"/>
+        </w:rPr>
+        <w:t xml:space="preserve"> fool’</w:t>
+      </w:r>
+      <w:r>
+        <w:rPr>
+          <w:rFonts w:ascii="Verdana" w:hAnsi="Verdana"/>
+          <w:i/>
+          <w:sz w:val="11"/>
+          <w:szCs w:val="11"/>
+        </w:rPr>
+        <w:t>s joke</w:t>
+      </w:r>
+      <w:r>
+        <w:rPr>
+          <w:rFonts w:ascii="Verdana" w:hAnsi="Verdana"/>
+          <w:i/>
+          <w:sz w:val="11"/>
+          <w:szCs w:val="11"/>
+        </w:rPr>
+        <w:t>.</w:t>
       </w:r>
     </w:p>
     <w:p>
       <w:pPr>
         <w:rPr>
           <w:rFonts w:ascii="Verdana" w:hAnsi="Verdana"/>
-          <w:i/>
-          <w:sz w:val="11"/>
-          <w:szCs w:val="11"/>
-        </w:rPr>
-      </w:pPr>
-      <w:r>
-        <w:rPr>
-          <w:rFonts w:ascii="Verdana" w:hAnsi="Verdana"/>
-          <w:i/>
-          <w:sz w:val="11"/>
-          <w:szCs w:val="11"/>
-        </w:rPr>
-        <w:t xml:space="preserve">I also worked on providing some excel spreadsheets that they need to do common formatting, data manipulation, and calculations. So sometimes simple formulas and more complex tasks were needed using excel and then I would find ways to try to achieve them. </w:t>
+          <w:sz w:val="11"/>
+          <w:szCs w:val="11"/>
+        </w:rPr>
+      </w:pPr>
+      <w:r>
+        <w:rPr>
+          <w:rFonts w:ascii="Verdana" w:hAnsi="Verdana"/>
+          <w:sz w:val="11"/>
+          <w:szCs w:val="11"/>
+        </w:rPr>
+        <w:t xml:space="preserve">Tell me about the work you did for </w:t>
+      </w:r>
+      <w:proofErr w:type="spellStart"/>
+      <w:r>
+        <w:rPr>
+          <w:rFonts w:ascii="Verdana" w:hAnsi="Verdana"/>
+          <w:sz w:val="11"/>
+          <w:szCs w:val="11"/>
+        </w:rPr>
+        <w:t>Panagro</w:t>
+      </w:r>
+      <w:proofErr w:type="spellEnd"/>
+      <w:r>
+        <w:rPr>
+          <w:rFonts w:ascii="Verdana" w:hAnsi="Verdana"/>
+          <w:sz w:val="11"/>
+          <w:szCs w:val="11"/>
+        </w:rPr>
+        <w:t>?</w:t>
+      </w:r>
+      <w:r>
+        <w:rPr>
+          <w:rFonts w:ascii="Verdana" w:hAnsi="Verdana"/>
+          <w:sz w:val="11"/>
+          <w:szCs w:val="11"/>
+        </w:rPr>
+        <w:br/>
+      </w:r>
+      <w:r>
+        <w:rPr>
+          <w:rFonts w:ascii="Verdana" w:hAnsi="Verdana"/>
+          <w:i/>
+          <w:sz w:val="11"/>
+          <w:szCs w:val="11"/>
+        </w:rPr>
+        <w:t xml:space="preserve">Well, </w:t>
+      </w:r>
+      <w:proofErr w:type="spellStart"/>
+      <w:r>
+        <w:rPr>
+          <w:rFonts w:ascii="Verdana" w:hAnsi="Verdana"/>
+          <w:i/>
+          <w:sz w:val="11"/>
+          <w:szCs w:val="11"/>
+        </w:rPr>
+        <w:t>Panagro</w:t>
+      </w:r>
+      <w:proofErr w:type="spellEnd"/>
+      <w:r>
+        <w:rPr>
+          <w:rFonts w:ascii="Verdana" w:hAnsi="Verdana"/>
+          <w:i/>
+          <w:sz w:val="11"/>
+          <w:szCs w:val="11"/>
+        </w:rPr>
+        <w:t xml:space="preserve"> is my grandfather's business in Colom</w:t>
+      </w:r>
+      <w:r>
+        <w:rPr>
+          <w:rFonts w:ascii="Verdana" w:hAnsi="Verdana"/>
+          <w:i/>
+          <w:sz w:val="11"/>
+          <w:szCs w:val="11"/>
+        </w:rPr>
+        <w:t xml:space="preserve">bia.  So most free time I had </w:t>
+      </w:r>
+      <w:r>
+        <w:rPr>
+          <w:rFonts w:ascii="Verdana" w:hAnsi="Verdana"/>
+          <w:i/>
+          <w:sz w:val="11"/>
+          <w:szCs w:val="11"/>
+        </w:rPr>
+        <w:t xml:space="preserve">after university, I would help </w:t>
+      </w:r>
+      <w:proofErr w:type="spellStart"/>
+      <w:r>
+        <w:rPr>
+          <w:rFonts w:ascii="Verdana" w:hAnsi="Verdana"/>
+          <w:i/>
+          <w:sz w:val="11"/>
+          <w:szCs w:val="11"/>
+        </w:rPr>
+        <w:t>Panagro</w:t>
+      </w:r>
+      <w:proofErr w:type="spellEnd"/>
+      <w:r>
+        <w:rPr>
+          <w:rFonts w:ascii="Verdana" w:hAnsi="Verdana"/>
+          <w:i/>
+          <w:sz w:val="11"/>
+          <w:szCs w:val="11"/>
+        </w:rPr>
+        <w:t xml:space="preserve"> on the design of web pages, using Cascading Style sheets and html primarily.  In 2009, I also worked on a webpage for Casa Azul, which </w:t>
+      </w:r>
+      <w:r>
+        <w:rPr>
+          <w:rFonts w:ascii="Verdana" w:hAnsi="Verdana"/>
+          <w:i/>
+          <w:sz w:val="11"/>
+          <w:szCs w:val="11"/>
+        </w:rPr>
+        <w:t>I also uploaded on the internet. I tried using google pages for this back then, but I found it too restrictive.</w:t>
       </w:r>
     </w:p>
     <w:p>
@@ -1892,6 +2101,15 @@
           <w:szCs w:val="11"/>
         </w:rPr>
       </w:pPr>
+      <w:r>
+        <w:rPr>
+          <w:rFonts w:ascii="Verdana" w:hAnsi="Verdana"/>
+          <w:i/>
+          <w:sz w:val="11"/>
+          <w:szCs w:val="11"/>
+        </w:rPr>
+        <w:t xml:space="preserve">I also worked on providing some excel spreadsheets that they need to do common formatting, data manipulation, and calculations. So sometimes simple formulas and more complex tasks were needed using excel and then I would find ways to try to achieve them. </w:t>
+      </w:r>
     </w:p>
     <w:p>
       <w:pPr>
@@ -1902,15 +2120,6 @@
           <w:szCs w:val="11"/>
         </w:rPr>
       </w:pPr>
-      <w:r>
-        <w:rPr>
-          <w:rFonts w:ascii="Verdana" w:hAnsi="Verdana"/>
-          <w:i/>
-          <w:sz w:val="11"/>
-          <w:szCs w:val="11"/>
-        </w:rPr>
-        <w:t>Describe yourself in 5 words:</w:t>
-      </w:r>
     </w:p>
     <w:p>
       <w:pPr>
@@ -1928,6 +2137,26 @@
           <w:sz w:val="11"/>
           <w:szCs w:val="11"/>
         </w:rPr>
+        <w:t>Describe yourself in 5 words:</w:t>
+      </w:r>
+    </w:p>
+    <w:p>
+      <w:pPr>
+        <w:rPr>
+          <w:rFonts w:ascii="Verdana" w:hAnsi="Verdana"/>
+          <w:i/>
+          <w:sz w:val="11"/>
+          <w:szCs w:val="11"/>
+        </w:rPr>
+      </w:pPr>
+      <w:proofErr w:type="gramStart"/>
+      <w:r>
+        <w:rPr>
+          <w:rFonts w:ascii="Verdana" w:hAnsi="Verdana"/>
+          <w:i/>
+          <w:sz w:val="11"/>
+          <w:szCs w:val="11"/>
+        </w:rPr>
         <w:t xml:space="preserve">Proactive, Honest, Team player, Reliable, </w:t>
       </w:r>
       <w:r>
@@ -1939,6 +2168,7 @@
         </w:rPr>
         <w:t>Passion for my job.</w:t>
       </w:r>
+      <w:proofErr w:type="gramEnd"/>
       <w:r>
         <w:rPr>
           <w:rFonts w:ascii="Verdana" w:hAnsi="Verdana"/>
@@ -1959,7 +2189,7 @@
           <w:bottom w:w="45" w:type="dxa"/>
           <w:right w:w="45" w:type="dxa"/>
         </w:tblCellMar>
-        <w:tblLook w:val="04A0"/>
+        <w:tblLook w:val="04A0" w:firstRow="1" w:lastRow="0" w:firstColumn="1" w:lastColumn="0" w:noHBand="0" w:noVBand="1"/>
       </w:tblPr>
       <w:tblGrid>
         <w:gridCol w:w="9450"/>
@@ -2068,7 +2298,7 @@
                 <w:sz w:val="11"/>
                 <w:szCs w:val="11"/>
               </w:rPr>
-              <w:t xml:space="preserve"> for development and maintenance of data connectors. Data connectors are </w:t>
+              <w:t xml:space="preserve"> for development and maintenance of data connectors. </w:t>
             </w:r>
             <w:r>
               <w:rPr>
@@ -2077,7 +2307,61 @@
                 <w:sz w:val="11"/>
                 <w:szCs w:val="11"/>
               </w:rPr>
-              <w:t xml:space="preserve">plugins used to communicate with data store such as Petra, Kingdom, </w:t>
+              <w:t>Data connectors are</w:t>
+            </w:r>
+            <w:r>
+              <w:rPr>
+                <w:rFonts w:ascii="Verdana" w:hAnsi="Verdana" w:cs="Times New Roman"/>
+                <w:i/>
+                <w:sz w:val="11"/>
+                <w:szCs w:val="11"/>
+              </w:rPr>
+              <w:t xml:space="preserve"> </w:t>
+            </w:r>
+            <w:r>
+              <w:rPr>
+                <w:rFonts w:ascii="Verdana" w:hAnsi="Verdana" w:cs="Times New Roman"/>
+                <w:i/>
+                <w:sz w:val="11"/>
+                <w:szCs w:val="11"/>
+              </w:rPr>
+              <w:t xml:space="preserve">plugins used to communicate with </w:t>
+            </w:r>
+            <w:r>
+              <w:rPr>
+                <w:rFonts w:ascii="Verdana" w:hAnsi="Verdana" w:cs="Times New Roman"/>
+                <w:i/>
+                <w:sz w:val="11"/>
+                <w:szCs w:val="11"/>
+              </w:rPr>
+              <w:t xml:space="preserve">geographic </w:t>
+            </w:r>
+            <w:r>
+              <w:rPr>
+                <w:rFonts w:ascii="Verdana" w:hAnsi="Verdana" w:cs="Times New Roman"/>
+                <w:i/>
+                <w:sz w:val="11"/>
+                <w:szCs w:val="11"/>
+              </w:rPr>
+              <w:t xml:space="preserve">data </w:t>
+            </w:r>
+            <w:r>
+              <w:rPr>
+                <w:rFonts w:ascii="Verdana" w:hAnsi="Verdana" w:cs="Times New Roman"/>
+                <w:i/>
+                <w:sz w:val="11"/>
+                <w:szCs w:val="11"/>
+              </w:rPr>
+              <w:t>stores</w:t>
+            </w:r>
+            <w:r>
+              <w:rPr>
+                <w:rFonts w:ascii="Verdana" w:hAnsi="Verdana" w:cs="Times New Roman"/>
+                <w:i/>
+                <w:sz w:val="11"/>
+                <w:szCs w:val="11"/>
+              </w:rPr>
+              <w:t xml:space="preserve"> such as Petra, Kingdom, </w:t>
             </w:r>
             <w:proofErr w:type="spellStart"/>
             <w:r>
@@ -2117,10 +2401,71 @@
                 <w:sz w:val="11"/>
                 <w:szCs w:val="11"/>
               </w:rPr>
-              <w:t>. The OpenSpirit infrastructure allows users to copy data from one store to the other as well as sending it to other applications for viewing</w:t>
+              <w:t>. The infrastructure</w:t>
             </w:r>
-            <w:bookmarkStart w:id="0" w:name="_GoBack"/>
-            <w:bookmarkEnd w:id="0"/>
+            <w:r>
+              <w:rPr>
+                <w:rFonts w:ascii="Verdana" w:hAnsi="Verdana" w:cs="Times New Roman"/>
+                <w:i/>
+                <w:sz w:val="11"/>
+                <w:szCs w:val="11"/>
+              </w:rPr>
+              <w:t xml:space="preserve"> </w:t>
+            </w:r>
+            <w:r>
+              <w:rPr>
+                <w:rFonts w:ascii="Verdana" w:hAnsi="Verdana" w:cs="Times New Roman"/>
+                <w:i/>
+                <w:sz w:val="11"/>
+                <w:szCs w:val="11"/>
+              </w:rPr>
+              <w:t xml:space="preserve">then </w:t>
+            </w:r>
+            <w:r>
+              <w:rPr>
+                <w:rFonts w:ascii="Verdana" w:hAnsi="Verdana" w:cs="Times New Roman"/>
+                <w:i/>
+                <w:sz w:val="11"/>
+                <w:szCs w:val="11"/>
+              </w:rPr>
+              <w:t>uses the</w:t>
+            </w:r>
+            <w:r>
+              <w:rPr>
+                <w:rFonts w:ascii="Verdana" w:hAnsi="Verdana" w:cs="Times New Roman"/>
+                <w:i/>
+                <w:sz w:val="11"/>
+                <w:szCs w:val="11"/>
+              </w:rPr>
+              <w:t>se</w:t>
+            </w:r>
+            <w:r>
+              <w:rPr>
+                <w:rFonts w:ascii="Verdana" w:hAnsi="Verdana" w:cs="Times New Roman"/>
+                <w:i/>
+                <w:sz w:val="11"/>
+                <w:szCs w:val="11"/>
+              </w:rPr>
+              <w:t xml:space="preserve"> plugins to </w:t>
+            </w:r>
+            <w:r>
+              <w:rPr>
+                <w:rFonts w:ascii="Verdana" w:hAnsi="Verdana" w:cs="Times New Roman"/>
+                <w:i/>
+                <w:sz w:val="11"/>
+                <w:szCs w:val="11"/>
+              </w:rPr>
+              <w:t>allow</w:t>
+            </w:r>
+            <w:r>
+              <w:rPr>
+                <w:rFonts w:ascii="Verdana" w:hAnsi="Verdana" w:cs="Times New Roman"/>
+                <w:i/>
+                <w:sz w:val="11"/>
+                <w:szCs w:val="11"/>
+              </w:rPr>
+              <w:t xml:space="preserve"> users to copy data from one store to the other as well as sending it to other applications for viewing</w:t>
+            </w:r>
             <w:r>
               <w:rPr>
                 <w:rFonts w:ascii="Verdana" w:hAnsi="Verdana" w:cs="Times New Roman"/>
@@ -2131,6 +2476,11 @@
               <w:t>.</w:t>
             </w:r>
             <w:r>
+              <w:rPr>
+                <w:rFonts w:ascii="Verdana" w:hAnsi="Verdana"/>
+                <w:i/>
+                <w:sz w:val="11"/>
+              </w:rPr>
               <w:t xml:space="preserve"> </w:t>
             </w:r>
             <w:r>
@@ -2140,8 +2490,34 @@
                 <w:sz w:val="11"/>
                 <w:szCs w:val="11"/>
               </w:rPr>
-              <w:lastRenderedPageBreak/>
-              <w:t>Data connectors provide the ability for applications to connect to diverse data stores through a consistent programing interface. Applications may connect and use the OpenSpirit common data model and then be shielded from having to understand the differences between different vendors’ data models and storage formats. Alternatively, for most data connectors, an application may choose to connect and access data through the full underlying native data model - still using a consistent programming interface.</w:t>
+              <w:t>It also allows</w:t>
+            </w:r>
+            <w:r>
+              <w:rPr>
+                <w:rFonts w:ascii="Verdana" w:hAnsi="Verdana" w:cs="Times New Roman"/>
+                <w:i/>
+                <w:sz w:val="11"/>
+                <w:szCs w:val="11"/>
+              </w:rPr>
+              <w:t xml:space="preserve"> applications to connect to diverse data stores through a </w:t>
+            </w:r>
+            <w:r>
+              <w:rPr>
+                <w:rFonts w:ascii="Verdana" w:hAnsi="Verdana" w:cs="Times New Roman"/>
+                <w:i/>
+                <w:sz w:val="11"/>
+                <w:szCs w:val="11"/>
+              </w:rPr>
+              <w:t xml:space="preserve">common and </w:t>
+            </w:r>
+            <w:r>
+              <w:rPr>
+                <w:rFonts w:ascii="Verdana" w:hAnsi="Verdana" w:cs="Times New Roman"/>
+                <w:i/>
+                <w:sz w:val="11"/>
+                <w:szCs w:val="11"/>
+              </w:rPr>
+              <w:t xml:space="preserve">consistent programing interface. </w:t>
             </w:r>
           </w:p>
           <w:p>
@@ -2223,8 +2599,18 @@
                 <w:sz w:val="11"/>
                 <w:szCs w:val="11"/>
               </w:rPr>
-              <w:br/>
+              <w:t xml:space="preserve"> For my thesis, I had to create various scripts to coordinate different programs for indexing datasets</w:t>
             </w:r>
+          </w:p>
+          <w:p>
+            <w:pPr>
+              <w:rPr>
+                <w:rFonts w:ascii="Verdana" w:hAnsi="Verdana" w:cs="Times New Roman"/>
+                <w:i/>
+                <w:sz w:val="11"/>
+                <w:szCs w:val="11"/>
+              </w:rPr>
+            </w:pPr>
             <w:r>
               <w:rPr>
                 <w:rFonts w:ascii="Verdana" w:hAnsi="Verdana" w:cs="Times New Roman"/>
@@ -2413,7 +2799,6 @@
           <w:szCs w:val="11"/>
           <w:shd w:val="clear" w:color="auto" w:fill="FFFFFF"/>
         </w:rPr>
-        <w:lastRenderedPageBreak/>
         <w:t>2.</w:t>
       </w:r>
       <w:r>
@@ -3162,19 +3547,17 @@
         </w:rPr>
         <w:t xml:space="preserve"> So, do not answer it. Instead, say something like, </w:t>
       </w:r>
-      <w:proofErr w:type="gramStart"/>
-      <w:r>
-        <w:rPr>
-          <w:rStyle w:val="apple-style-span"/>
-          <w:rFonts w:ascii="Verdana" w:hAnsi="Verdana"/>
-          <w:color w:val="000000"/>
-          <w:sz w:val="11"/>
-          <w:szCs w:val="11"/>
-          <w:shd w:val="clear" w:color="auto" w:fill="FFFFFF"/>
-        </w:rPr>
-        <w:t>That's</w:t>
-      </w:r>
-      <w:proofErr w:type="gramEnd"/>
+      <w:r>
+        <w:rPr>
+          <w:rStyle w:val="apple-style-span"/>
+          <w:rFonts w:ascii="Verdana" w:hAnsi="Verdana"/>
+          <w:color w:val="000000"/>
+          <w:sz w:val="11"/>
+          <w:szCs w:val="11"/>
+          <w:shd w:val="clear" w:color="auto" w:fill="FFFFFF"/>
+        </w:rPr>
+        <w:t>that’s</w:t>
+      </w:r>
       <w:r>
         <w:rPr>
           <w:rStyle w:val="apple-style-span"/>
@@ -3490,7 +3873,6 @@
           <w:szCs w:val="11"/>
           <w:shd w:val="clear" w:color="auto" w:fill="FFFFFF"/>
         </w:rPr>
-        <w:lastRenderedPageBreak/>
         <w:t xml:space="preserve">My philosophy is that one should </w:t>
       </w:r>
       <w:r>
@@ -4462,20 +4844,55 @@
       </w:r>
       <w:r>
         <w:rPr>
-          <w:shd w:val="clear" w:color="auto" w:fill="FFFFFF"/>
-        </w:rPr>
-        <w:br/>
-      </w:r>
-      <w:r>
-        <w:rPr>
-          <w:rStyle w:val="apple-style-span"/>
-          <w:rFonts w:ascii="Verdana" w:hAnsi="Verdana"/>
-          <w:color w:val="000000"/>
-          <w:sz w:val="11"/>
-          <w:szCs w:val="11"/>
-          <w:shd w:val="clear" w:color="auto" w:fill="FFFFFF"/>
-        </w:rPr>
-        <w:t>Do not be trivial. It would take disloyalty to the organization, violence or lawbreaking to get you to object. Minor objections will label you as a whiner.</w:t>
+          <w:rStyle w:val="apple-style-span"/>
+          <w:rFonts w:ascii="Verdana" w:hAnsi="Verdana"/>
+          <w:color w:val="000000"/>
+          <w:sz w:val="11"/>
+          <w:szCs w:val="11"/>
+          <w:shd w:val="clear" w:color="auto" w:fill="FFFFFF"/>
+        </w:rPr>
+        <w:t xml:space="preserve"> </w:t>
+      </w:r>
+      <w:r>
+        <w:rPr>
+          <w:shd w:val="clear" w:color="auto" w:fill="FFFFFF"/>
+        </w:rPr>
+        <w:br/>
+      </w:r>
+      <w:r>
+        <w:rPr>
+          <w:rStyle w:val="apple-style-span"/>
+          <w:rFonts w:ascii="Verdana" w:hAnsi="Verdana"/>
+          <w:color w:val="000000"/>
+          <w:sz w:val="11"/>
+          <w:szCs w:val="11"/>
+          <w:shd w:val="clear" w:color="auto" w:fill="FFFFFF"/>
+        </w:rPr>
+        <w:t xml:space="preserve">Do not be trivial. It would take disloyalty to the organization, violence or </w:t>
+      </w:r>
+      <w:proofErr w:type="spellStart"/>
+      <w:r>
+        <w:rPr>
+          <w:rStyle w:val="apple-style-span"/>
+          <w:rFonts w:ascii="Verdana" w:hAnsi="Verdana"/>
+          <w:color w:val="000000"/>
+          <w:sz w:val="11"/>
+          <w:szCs w:val="11"/>
+          <w:shd w:val="clear" w:color="auto" w:fill="FFFFFF"/>
+        </w:rPr>
+        <w:t>lawbreaking</w:t>
+      </w:r>
+      <w:proofErr w:type="spellEnd"/>
+      <w:r>
+        <w:rPr>
+          <w:rStyle w:val="apple-style-span"/>
+          <w:rFonts w:ascii="Verdana" w:hAnsi="Verdana"/>
+          <w:color w:val="000000"/>
+          <w:sz w:val="11"/>
+          <w:szCs w:val="11"/>
+          <w:shd w:val="clear" w:color="auto" w:fill="FFFFFF"/>
+        </w:rPr>
+        <w:t xml:space="preserve"> to get you to object. Minor objections will label you as a whiner.</w:t>
       </w:r>
       <w:r>
         <w:rPr>
@@ -5048,7 +5465,6 @@
         <w:rPr>
           <w:shd w:val="clear" w:color="auto" w:fill="FFFFFF"/>
         </w:rPr>
-        <w:lastRenderedPageBreak/>
         <w:br/>
       </w:r>
       <w:r>
@@ -6657,7 +7073,6 @@
           <w:sz w:val="11"/>
           <w:szCs w:val="11"/>
         </w:rPr>
-        <w:lastRenderedPageBreak/>
         <w:t>If I were to develop in Delphi, what type of application would I be developing?</w:t>
       </w:r>
     </w:p>
@@ -6944,6 +7359,8 @@
       </w:r>
     </w:p>
     <w:sectPr>
+      <w:headerReference w:type="default" r:id="rId9"/>
+      <w:footerReference w:type="default" r:id="rId10"/>
       <w:pgSz w:w="12240" w:h="15840"/>
       <w:pgMar w:top="1440" w:right="1440" w:bottom="1440" w:left="1440" w:header="720" w:footer="720" w:gutter="0"/>
       <w:cols w:space="720"/>
@@ -6954,7 +7371,7 @@
 </file>
 
 <file path=word/endnotes.xml><?xml version="1.0" encoding="utf-8"?>
-<w:endnotes xmlns:ve="http://schemas.openxmlformats.org/markup-compatibility/2006" xmlns:o="urn:schemas-microsoft-com:office:office" xmlns:r="http://schemas.openxmlformats.org/officeDocument/2006/relationships" xmlns:m="http://schemas.openxmlformats.org/officeDocument/2006/math" xmlns:v="urn:schemas-microsoft-com:vml" xmlns:wp="http://schemas.openxmlformats.org/drawingml/2006/wordprocessingDrawing" xmlns:w10="urn:schemas-microsoft-com:office:word" xmlns:w="http://schemas.openxmlformats.org/wordprocessingml/2006/main" xmlns:wne="http://schemas.microsoft.com/office/word/2006/wordml">
+<w:endnotes xmlns:wpc="http://schemas.microsoft.com/office/word/2010/wordprocessingCanvas" xmlns:mc="http://schemas.openxmlformats.org/markup-compatibility/2006" xmlns:o="urn:schemas-microsoft-com:office:office" xmlns:r="http://schemas.openxmlformats.org/officeDocument/2006/relationships" xmlns:m="http://schemas.openxmlformats.org/officeDocument/2006/math" xmlns:v="urn:schemas-microsoft-com:vml" xmlns:wp14="http://schemas.microsoft.com/office/word/2010/wordprocessingDrawing" xmlns:wp="http://schemas.openxmlformats.org/drawingml/2006/wordprocessingDrawing" xmlns:w10="urn:schemas-microsoft-com:office:word" xmlns:w="http://schemas.openxmlformats.org/wordprocessingml/2006/main" xmlns:w14="http://schemas.microsoft.com/office/word/2010/wordml" xmlns:wpg="http://schemas.microsoft.com/office/word/2010/wordprocessingGroup" xmlns:wpi="http://schemas.microsoft.com/office/word/2010/wordprocessingInk" xmlns:wne="http://schemas.microsoft.com/office/word/2006/wordml" xmlns:wps="http://schemas.microsoft.com/office/word/2010/wordprocessingShape" mc:Ignorable="w14 wp14">
   <w:endnote w:type="separator" w:id="-1">
     <w:p>
       <w:pPr>
@@ -6973,13 +7390,30 @@
       <w:r>
         <w:continuationSeparator/>
       </w:r>
+    </w:p>
+  </w:endnote>
+  <w:endnote w:type="continuationNotice" w:id="1">
+    <w:p>
+      <w:pPr>
+        <w:spacing w:after="0" w:line="240" w:lineRule="auto"/>
+      </w:pPr>
     </w:p>
   </w:endnote>
 </w:endnotes>
 </file>
 
+<file path=word/footer1.xml><?xml version="1.0" encoding="utf-8"?>
+<w:ftr xmlns:wpc="http://schemas.microsoft.com/office/word/2010/wordprocessingCanvas" xmlns:mc="http://schemas.openxmlformats.org/markup-compatibility/2006" xmlns:o="urn:schemas-microsoft-com:office:office" xmlns:r="http://schemas.openxmlformats.org/officeDocument/2006/relationships" xmlns:m="http://schemas.openxmlformats.org/officeDocument/2006/math" xmlns:v="urn:schemas-microsoft-com:vml" xmlns:wp14="http://schemas.microsoft.com/office/word/2010/wordprocessingDrawing" xmlns:wp="http://schemas.openxmlformats.org/drawingml/2006/wordprocessingDrawing" xmlns:w10="urn:schemas-microsoft-com:office:word" xmlns:w="http://schemas.openxmlformats.org/wordprocessingml/2006/main" xmlns:w14="http://schemas.microsoft.com/office/word/2010/wordml" xmlns:wpg="http://schemas.microsoft.com/office/word/2010/wordprocessingGroup" xmlns:wpi="http://schemas.microsoft.com/office/word/2010/wordprocessingInk" xmlns:wne="http://schemas.microsoft.com/office/word/2006/wordml" xmlns:wps="http://schemas.microsoft.com/office/word/2010/wordprocessingShape" mc:Ignorable="w14 wp14">
+  <w:p>
+    <w:pPr>
+      <w:pStyle w:val="Footer"/>
+    </w:pPr>
+  </w:p>
+</w:ftr>
+</file>
+
 <file path=word/footnotes.xml><?xml version="1.0" encoding="utf-8"?>
-<w:footnotes xmlns:ve="http://schemas.openxmlformats.org/markup-compatibility/2006" xmlns:o="urn:schemas-microsoft-com:office:office" xmlns:r="http://schemas.openxmlformats.org/officeDocument/2006/relationships" xmlns:m="http://schemas.openxmlformats.org/officeDocument/2006/math" xmlns:v="urn:schemas-microsoft-com:vml" xmlns:wp="http://schemas.openxmlformats.org/drawingml/2006/wordprocessingDrawing" xmlns:w10="urn:schemas-microsoft-com:office:word" xmlns:w="http://schemas.openxmlformats.org/wordprocessingml/2006/main" xmlns:wne="http://schemas.microsoft.com/office/word/2006/wordml">
+<w:footnotes xmlns:wpc="http://schemas.microsoft.com/office/word/2010/wordprocessingCanvas" xmlns:mc="http://schemas.openxmlformats.org/markup-compatibility/2006" xmlns:o="urn:schemas-microsoft-com:office:office" xmlns:r="http://schemas.openxmlformats.org/officeDocument/2006/relationships" xmlns:m="http://schemas.openxmlformats.org/officeDocument/2006/math" xmlns:v="urn:schemas-microsoft-com:vml" xmlns:wp14="http://schemas.microsoft.com/office/word/2010/wordprocessingDrawing" xmlns:wp="http://schemas.openxmlformats.org/drawingml/2006/wordprocessingDrawing" xmlns:w10="urn:schemas-microsoft-com:office:word" xmlns:w="http://schemas.openxmlformats.org/wordprocessingml/2006/main" xmlns:w14="http://schemas.microsoft.com/office/word/2010/wordml" xmlns:wpg="http://schemas.microsoft.com/office/word/2010/wordprocessingGroup" xmlns:wpi="http://schemas.microsoft.com/office/word/2010/wordprocessingInk" xmlns:wne="http://schemas.microsoft.com/office/word/2006/wordml" xmlns:wps="http://schemas.microsoft.com/office/word/2010/wordprocessingShape" mc:Ignorable="w14 wp14">
   <w:footnote w:type="separator" w:id="-1">
     <w:p>
       <w:pPr>
@@ -6998,13 +7432,30 @@
       <w:r>
         <w:continuationSeparator/>
       </w:r>
+    </w:p>
+  </w:footnote>
+  <w:footnote w:type="continuationNotice" w:id="1">
+    <w:p>
+      <w:pPr>
+        <w:spacing w:after="0" w:line="240" w:lineRule="auto"/>
+      </w:pPr>
     </w:p>
   </w:footnote>
 </w:footnotes>
 </file>
 
+<file path=word/header1.xml><?xml version="1.0" encoding="utf-8"?>
+<w:hdr xmlns:wpc="http://schemas.microsoft.com/office/word/2010/wordprocessingCanvas" xmlns:mc="http://schemas.openxmlformats.org/markup-compatibility/2006" xmlns:o="urn:schemas-microsoft-com:office:office" xmlns:r="http://schemas.openxmlformats.org/officeDocument/2006/relationships" xmlns:m="http://schemas.openxmlformats.org/officeDocument/2006/math" xmlns:v="urn:schemas-microsoft-com:vml" xmlns:wp14="http://schemas.microsoft.com/office/word/2010/wordprocessingDrawing" xmlns:wp="http://schemas.openxmlformats.org/drawingml/2006/wordprocessingDrawing" xmlns:w10="urn:schemas-microsoft-com:office:word" xmlns:w="http://schemas.openxmlformats.org/wordprocessingml/2006/main" xmlns:w14="http://schemas.microsoft.com/office/word/2010/wordml" xmlns:wpg="http://schemas.microsoft.com/office/word/2010/wordprocessingGroup" xmlns:wpi="http://schemas.microsoft.com/office/word/2010/wordprocessingInk" xmlns:wne="http://schemas.microsoft.com/office/word/2006/wordml" xmlns:wps="http://schemas.microsoft.com/office/word/2010/wordprocessingShape" mc:Ignorable="w14 wp14">
+  <w:p>
+    <w:pPr>
+      <w:pStyle w:val="Header"/>
+    </w:pPr>
+  </w:p>
+</w:hdr>
+</file>
+
 <file path=word/numbering.xml><?xml version="1.0" encoding="utf-8"?>
-<w:numbering xmlns:ve="http://schemas.openxmlformats.org/markup-compatibility/2006" xmlns:o="urn:schemas-microsoft-com:office:office" xmlns:r="http://schemas.openxmlformats.org/officeDocument/2006/relationships" xmlns:m="http://schemas.openxmlformats.org/officeDocument/2006/math" xmlns:v="urn:schemas-microsoft-com:vml" xmlns:wp="http://schemas.openxmlformats.org/drawingml/2006/wordprocessingDrawing" xmlns:w10="urn:schemas-microsoft-com:office:word" xmlns:w="http://schemas.openxmlformats.org/wordprocessingml/2006/main" xmlns:wne="http://schemas.microsoft.com/office/word/2006/wordml">
+<w:numbering xmlns:wpc="http://schemas.microsoft.com/office/word/2010/wordprocessingCanvas" xmlns:mc="http://schemas.openxmlformats.org/markup-compatibility/2006" xmlns:o="urn:schemas-microsoft-com:office:office" xmlns:r="http://schemas.openxmlformats.org/officeDocument/2006/relationships" xmlns:m="http://schemas.openxmlformats.org/officeDocument/2006/math" xmlns:v="urn:schemas-microsoft-com:vml" xmlns:wp14="http://schemas.microsoft.com/office/word/2010/wordprocessingDrawing" xmlns:wp="http://schemas.openxmlformats.org/drawingml/2006/wordprocessingDrawing" xmlns:w10="urn:schemas-microsoft-com:office:word" xmlns:w="http://schemas.openxmlformats.org/wordprocessingml/2006/main" xmlns:w14="http://schemas.microsoft.com/office/word/2010/wordml" xmlns:wpg="http://schemas.microsoft.com/office/word/2010/wordprocessingGroup" xmlns:wpi="http://schemas.microsoft.com/office/word/2010/wordprocessingInk" xmlns:wne="http://schemas.microsoft.com/office/word/2006/wordml" xmlns:wps="http://schemas.microsoft.com/office/word/2010/wordprocessingShape" mc:Ignorable="w14 wp14">
   <w:numPicBullet w:numPicBulletId="0">
     <w:pict>
       <v:shapetype id="_x0000_t75" coordsize="21600,21600" o:spt="75" o:preferrelative="t" path="m@4@5l@4@11@9@11@9@5xe" filled="f" stroked="f">
@@ -7026,7 +7477,7 @@
         <v:path o:extrusionok="f" gradientshapeok="t" o:connecttype="rect"/>
         <o:lock v:ext="edit" aspectratio="t"/>
       </v:shapetype>
-      <v:shape id="_x0000_i1029" type="#_x0000_t75" alt="http://www.jobinterviewquestions.org/questions/images/punto1.gif" style="width:3pt;height:3.75pt;visibility:visible;mso-wrap-style:square" o:bullet="t">
+      <v:shape id="_x0000_i1045" type="#_x0000_t75" alt="http://www.jobinterviewquestions.org/questions/images/punto1.gif" style="width:2.65pt;height:3.55pt;visibility:visible;mso-wrap-style:square" o:bullet="t">
         <v:imagedata r:id="rId1" o:title="punto1"/>
       </v:shape>
     </w:pict>
@@ -7977,7 +8428,7 @@
 </file>
 
 <file path=word/styles.xml><?xml version="1.0" encoding="utf-8"?>
-<w:styles xmlns:r="http://schemas.openxmlformats.org/officeDocument/2006/relationships" xmlns:w="http://schemas.openxmlformats.org/wordprocessingml/2006/main">
+<w:styles xmlns:mc="http://schemas.openxmlformats.org/markup-compatibility/2006" xmlns:r="http://schemas.openxmlformats.org/officeDocument/2006/relationships" xmlns:w="http://schemas.openxmlformats.org/wordprocessingml/2006/main" xmlns:w14="http://schemas.microsoft.com/office/word/2010/wordml" mc:Ignorable="w14">
   <w:docDefaults>
     <w:rPrDefault>
       <w:rPr>
@@ -8186,7 +8637,6 @@
     <w:uiPriority w:val="99"/>
     <w:semiHidden/>
     <w:unhideWhenUsed/>
-    <w:qFormat/>
     <w:tblPr>
       <w:tblInd w:w="0" w:type="dxa"/>
       <w:tblCellMar>
@@ -8374,6 +8824,16 @@
     <w:link w:val="Footer"/>
     <w:uiPriority w:val="99"/>
     <w:rsid w:val="00282CB9"/>
+  </w:style>
+  <w:style w:type="paragraph" w:styleId="Revision">
+    <w:name w:val="Revision"/>
+    <w:hidden/>
+    <w:uiPriority w:val="99"/>
+    <w:semiHidden/>
+    <w:rsid w:val="00193CBB"/>
+    <w:pPr>
+      <w:spacing w:after="0" w:line="240" w:lineRule="auto"/>
+    </w:pPr>
   </w:style>
 </w:styles>
 </file>
@@ -8849,4 +9309,16 @@
   <a:objectDefaults/>
   <a:extraClrSchemeLst/>
 </a:theme>
+</file>
+
+<file path=customXml/item1.xml><?xml version="1.0" encoding="utf-8"?>
+<b:Sources xmlns:b="http://schemas.openxmlformats.org/officeDocument/2006/bibliography" xmlns="http://schemas.openxmlformats.org/officeDocument/2006/bibliography" SelectedStyle="\APASixthEditionOfficeOnline.xsl" StyleName="APA" Version="6"/>
+</file>
+
+<file path=customXml/itemProps1.xml><?xml version="1.0" encoding="utf-8"?>
+<ds:datastoreItem xmlns:ds="http://schemas.openxmlformats.org/officeDocument/2006/customXml" ds:itemID="{4C68B0C6-26DD-4D27-8A0A-F38D82BEF928}">
+  <ds:schemaRefs>
+    <ds:schemaRef ds:uri="http://schemas.openxmlformats.org/officeDocument/2006/bibliography"/>
+  </ds:schemaRefs>
+</ds:datastoreItem>
 </file>
</xml_diff>